<commit_message>
Documented Part 1 : Stage 2
</commit_message>
<xml_diff>
--- a/Documentation.docx
+++ b/Documentation.docx
@@ -35,8 +35,6 @@
       </w:r>
       <w:r>
         <w:tab/>
-      </w:r>
-      <w:r>
         <w:t>Logan Formosa</w:t>
       </w:r>
     </w:p>
@@ -108,20 +106,24 @@
     <w:p/>
     <w:p>
       <w:pPr>
+        <w:rPr>
+          <w:rFonts w:asciiTheme="majorHAnsi" w:eastAsiaTheme="majorEastAsia" w:hAnsiTheme="majorHAnsi" w:cstheme="majorBidi"/>
+          <w:sz w:val="26"/>
+          <w:szCs w:val="26"/>
+        </w:rPr>
+      </w:pPr>
+      <w:r>
+        <w:br w:type="page"/>
+      </w:r>
+    </w:p>
+    <w:p>
+      <w:pPr>
         <w:pStyle w:val="Heading2"/>
       </w:pPr>
       <w:r>
+        <w:lastRenderedPageBreak/>
         <w:t>Stage 2</w:t>
       </w:r>
-      <w:r>
-        <w:t xml:space="preserve"> (Re-Write + Format</w:t>
-      </w:r>
-      <w:r>
-        <w:t xml:space="preserve"> to keep within 4page limit</w:t>
-      </w:r>
-      <w:r>
-        <w:t>)</w:t>
-      </w:r>
     </w:p>
     <w:p/>
     <w:p>
@@ -133,21 +135,25 @@
       <w:r>
         <w:t xml:space="preserve">In this stage of the assignment two functions where developed: </w:t>
       </w:r>
+      <w:proofErr w:type="spellStart"/>
       <w:r>
         <w:rPr>
           <w:rFonts w:ascii="Courier New" w:hAnsi="Courier New" w:cs="Courier New"/>
         </w:rPr>
         <w:t>removeGreen</w:t>
       </w:r>
+      <w:proofErr w:type="spellEnd"/>
       <w:r>
         <w:t xml:space="preserve"> and </w:t>
       </w:r>
+      <w:proofErr w:type="spellStart"/>
       <w:r>
         <w:rPr>
           <w:rFonts w:ascii="Courier New" w:hAnsi="Courier New" w:cs="Courier New"/>
         </w:rPr>
         <w:t>changeBackground</w:t>
       </w:r>
+      <w:proofErr w:type="spellEnd"/>
       <w:r>
         <w:rPr>
           <w:rFonts w:cstheme="minorHAnsi"/>
@@ -177,20 +183,33 @@
         <w:rPr>
           <w:rFonts w:cstheme="minorHAnsi"/>
         </w:rPr>
-        <w:t xml:space="preserve">The process starts by converting the passed image, like [fig 1] to HSV colouring and then getting a mask of the green colours. </w:t>
-      </w:r>
-    </w:p>
-    <w:p>
-      <w:pPr>
-        <w:rPr>
-          <w:rFonts w:cstheme="minorHAnsi"/>
-        </w:rPr>
-      </w:pPr>
-      <w:r>
-        <w:rPr>
-          <w:rFonts w:cstheme="minorHAnsi"/>
-        </w:rPr>
-        <w:t>[fig 1]</w:t>
+        <w:t xml:space="preserve">The process starts by converting the </w:t>
+      </w:r>
+      <w:proofErr w:type="spellStart"/>
+      <w:r>
+        <w:rPr>
+          <w:rFonts w:cstheme="minorHAnsi"/>
+        </w:rPr>
+        <w:t>passed</w:t>
+      </w:r>
+      <w:proofErr w:type="spellEnd"/>
+      <w:r>
+        <w:rPr>
+          <w:rFonts w:cstheme="minorHAnsi"/>
+        </w:rPr>
+        <w:t xml:space="preserve"> image, like </w:t>
+      </w:r>
+      <w:r>
+        <w:rPr>
+          <w:rFonts w:cstheme="minorHAnsi"/>
+        </w:rPr>
+        <w:t>F</w:t>
+      </w:r>
+      <w:r>
+        <w:rPr>
+          <w:rFonts w:cstheme="minorHAnsi"/>
+        </w:rPr>
+        <w:t xml:space="preserve">ig 1 to HSV colouring and then getting a mask of the green colours. </w:t>
       </w:r>
     </w:p>
     <w:p>
@@ -204,18 +223,19 @@
           <w:rFonts w:cstheme="minorHAnsi"/>
           <w:noProof/>
         </w:rPr>
-        <w:t xml:space="preserve"> </w:t>
-      </w:r>
-      <w:r>
-        <w:rPr>
-          <w:rFonts w:cstheme="minorHAnsi"/>
-          <w:noProof/>
-        </w:rPr>
         <w:drawing>
-          <wp:inline distT="0" distB="0" distL="0" distR="0" wp14:anchorId="5B6542C7" wp14:editId="75CD9420">
-            <wp:extent cx="3478270" cy="1952625"/>
-            <wp:effectExtent l="0" t="0" r="8255" b="0"/>
-            <wp:docPr id="1" name="Picture 1" descr="Graphical user interface, website&#10;&#10;Description automatically generated"/>
+          <wp:anchor distT="0" distB="0" distL="114300" distR="114300" simplePos="0" relativeHeight="251658240" behindDoc="0" locked="0" layoutInCell="1" allowOverlap="1" wp14:anchorId="19A6CBD5" wp14:editId="1124F0E5">
+            <wp:simplePos x="0" y="0"/>
+            <wp:positionH relativeFrom="column">
+              <wp:posOffset>2847975</wp:posOffset>
+            </wp:positionH>
+            <wp:positionV relativeFrom="paragraph">
+              <wp:posOffset>-2540</wp:posOffset>
+            </wp:positionV>
+            <wp:extent cx="2152650" cy="1208405"/>
+            <wp:effectExtent l="19050" t="19050" r="19050" b="10795"/>
+            <wp:wrapSquare wrapText="bothSides"/>
+            <wp:docPr id="2" name="Picture 2" descr="Icon&#10;&#10;Description automatically generated with low confidence"/>
             <wp:cNvGraphicFramePr>
               <a:graphicFrameLocks xmlns:a="http://schemas.openxmlformats.org/drawingml/2006/main" noChangeAspect="1"/>
             </wp:cNvGraphicFramePr>
@@ -223,106 +243,7 @@
               <a:graphicData uri="http://schemas.openxmlformats.org/drawingml/2006/picture">
                 <pic:pic xmlns:pic="http://schemas.openxmlformats.org/drawingml/2006/picture">
                   <pic:nvPicPr>
-                    <pic:cNvPr id="1" name="Picture 1" descr="Graphical user interface, website&#10;&#10;Description automatically generated"/>
-                    <pic:cNvPicPr>
-                      <a:picLocks noChangeAspect="1" noChangeArrowheads="1"/>
-                    </pic:cNvPicPr>
-                  </pic:nvPicPr>
-                  <pic:blipFill>
-                    <a:blip r:embed="rId4" cstate="print">
-                      <a:extLst>
-                        <a:ext uri="{28A0092B-C50C-407E-A947-70E740481C1C}">
-                          <a14:useLocalDpi xmlns:a14="http://schemas.microsoft.com/office/drawing/2010/main" val="0"/>
-                        </a:ext>
-                      </a:extLst>
-                    </a:blip>
-                    <a:srcRect/>
-                    <a:stretch>
-                      <a:fillRect/>
-                    </a:stretch>
-                  </pic:blipFill>
-                  <pic:spPr bwMode="auto">
-                    <a:xfrm>
-                      <a:off x="0" y="0"/>
-                      <a:ext cx="3480909" cy="1954107"/>
-                    </a:xfrm>
-                    <a:prstGeom prst="rect">
-                      <a:avLst/>
-                    </a:prstGeom>
-                    <a:noFill/>
-                    <a:ln>
-                      <a:noFill/>
-                    </a:ln>
-                  </pic:spPr>
-                </pic:pic>
-              </a:graphicData>
-            </a:graphic>
-          </wp:inline>
-        </w:drawing>
-      </w:r>
-    </w:p>
-    <w:p>
-      <w:pPr>
-        <w:rPr>
-          <w:rFonts w:cstheme="minorHAnsi"/>
-        </w:rPr>
-      </w:pPr>
-      <w:r>
-        <w:rPr>
-          <w:rFonts w:cstheme="minorHAnsi"/>
-        </w:rPr>
-        <w:t>When this mask is removed from the image the result is the green parts of the image as in [fig 2].</w:t>
-      </w:r>
-    </w:p>
-    <w:p>
-      <w:pPr>
-        <w:rPr>
-          <w:rFonts w:cstheme="minorHAnsi"/>
-        </w:rPr>
-      </w:pPr>
-      <w:r>
-        <w:rPr>
-          <w:rFonts w:cstheme="minorHAnsi"/>
-        </w:rPr>
-        <w:t xml:space="preserve">[fig </w:t>
-      </w:r>
-      <w:r>
-        <w:rPr>
-          <w:rFonts w:cstheme="minorHAnsi"/>
-        </w:rPr>
-        <w:t>2</w:t>
-      </w:r>
-      <w:r>
-        <w:rPr>
-          <w:rFonts w:cstheme="minorHAnsi"/>
-        </w:rPr>
-        <w:t>]</w:t>
-      </w:r>
-    </w:p>
-    <w:p>
-      <w:pPr>
-        <w:rPr>
-          <w:rFonts w:cstheme="minorHAnsi"/>
-        </w:rPr>
-      </w:pPr>
-      <w:r>
-        <w:rPr>
-          <w:rFonts w:cstheme="minorHAnsi"/>
-          <w:noProof/>
-        </w:rPr>
-        <w:drawing>
-          <wp:inline distT="0" distB="0" distL="0" distR="0" wp14:anchorId="2DE66310" wp14:editId="447AB666">
-            <wp:extent cx="3477753" cy="1952625"/>
-            <wp:effectExtent l="0" t="0" r="8890" b="0"/>
-            <wp:docPr id="2" name="Picture 2"/>
-            <wp:cNvGraphicFramePr>
-              <a:graphicFrameLocks xmlns:a="http://schemas.openxmlformats.org/drawingml/2006/main" noChangeAspect="1"/>
-            </wp:cNvGraphicFramePr>
-            <a:graphic xmlns:a="http://schemas.openxmlformats.org/drawingml/2006/main">
-              <a:graphicData uri="http://schemas.openxmlformats.org/drawingml/2006/picture">
-                <pic:pic xmlns:pic="http://schemas.openxmlformats.org/drawingml/2006/picture">
-                  <pic:nvPicPr>
-                    <pic:cNvPr id="0" name="Picture 2"/>
+                    <pic:cNvPr id="2" name="Picture 2" descr="Icon&#10;&#10;Description automatically generated with low confidence"/>
                     <pic:cNvPicPr>
                       <a:picLocks noChangeAspect="1" noChangeArrowheads="1"/>
                     </pic:cNvPicPr>
@@ -343,86 +264,34 @@
                   <pic:spPr bwMode="auto">
                     <a:xfrm>
                       <a:off x="0" y="0"/>
-                      <a:ext cx="3491440" cy="1960310"/>
+                      <a:ext cx="2152650" cy="1208405"/>
                     </a:xfrm>
                     <a:prstGeom prst="rect">
                       <a:avLst/>
                     </a:prstGeom>
                     <a:noFill/>
-                    <a:ln>
-                      <a:noFill/>
+                    <a:ln w="19050">
+                      <a:solidFill>
+                        <a:schemeClr val="tx1"/>
+                      </a:solidFill>
                     </a:ln>
                   </pic:spPr>
                 </pic:pic>
               </a:graphicData>
             </a:graphic>
-          </wp:inline>
+          </wp:anchor>
         </w:drawing>
       </w:r>
-    </w:p>
-    <w:p>
-      <w:pPr>
-        <w:rPr>
-          <w:rFonts w:cstheme="minorHAnsi"/>
-        </w:rPr>
-      </w:pPr>
-      <w:r>
-        <w:rPr>
-          <w:rFonts w:cstheme="minorHAnsi"/>
-        </w:rPr>
-        <w:t xml:space="preserve">[figs 3-6] shows the grayscaling of the result, thresholding, not operation and closing. Closing is done so that green within the objects in front of the greenscreen is included in this newly generated mask. </w:t>
-      </w:r>
-    </w:p>
-    <w:p>
-      <w:pPr>
+      <w:r>
         <w:rPr>
           <w:rFonts w:cstheme="minorHAnsi"/>
           <w:noProof/>
         </w:rPr>
-      </w:pPr>
-      <w:r>
-        <w:rPr>
-          <w:rFonts w:cstheme="minorHAnsi"/>
-        </w:rPr>
-        <w:t>[figs 3-</w:t>
-      </w:r>
-      <w:r>
-        <w:rPr>
-          <w:rFonts w:cstheme="minorHAnsi"/>
-        </w:rPr>
-        <w:t>6</w:t>
-      </w:r>
-      <w:r>
-        <w:rPr>
-          <w:rFonts w:cstheme="minorHAnsi"/>
-        </w:rPr>
-        <w:t>]</w:t>
-      </w:r>
-      <w:r>
-        <w:rPr>
-          <w:rFonts w:cstheme="minorHAnsi"/>
-          <w:noProof/>
-        </w:rPr>
-        <w:t xml:space="preserve"> </w:t>
-      </w:r>
-    </w:p>
-    <w:p>
-      <w:pPr>
-        <w:rPr>
-          <w:rFonts w:cstheme="minorHAnsi"/>
-        </w:rPr>
-      </w:pPr>
-      <w:r>
-        <w:rPr>
-          <w:rFonts w:cstheme="minorHAnsi"/>
-          <w:noProof/>
-        </w:rPr>
-        <w:lastRenderedPageBreak/>
         <w:drawing>
-          <wp:inline distT="0" distB="0" distL="0" distR="0" wp14:anchorId="650A1E39" wp14:editId="4A734C51">
-            <wp:extent cx="2917919" cy="1638300"/>
-            <wp:effectExtent l="0" t="0" r="0" b="0"/>
-            <wp:docPr id="3" name="Picture 3"/>
+          <wp:inline distT="0" distB="0" distL="0" distR="0" wp14:anchorId="5B6542C7" wp14:editId="699AF5E3">
+            <wp:extent cx="2154402" cy="1209435"/>
+            <wp:effectExtent l="19050" t="19050" r="17780" b="10160"/>
+            <wp:docPr id="1" name="Picture 1" descr="Graphical user interface, website&#10;&#10;Description automatically generated"/>
             <wp:cNvGraphicFramePr>
               <a:graphicFrameLocks xmlns:a="http://schemas.openxmlformats.org/drawingml/2006/main" noChangeAspect="1"/>
             </wp:cNvGraphicFramePr>
@@ -430,7 +299,7 @@
               <a:graphicData uri="http://schemas.openxmlformats.org/drawingml/2006/picture">
                 <pic:pic xmlns:pic="http://schemas.openxmlformats.org/drawingml/2006/picture">
                   <pic:nvPicPr>
-                    <pic:cNvPr id="0" name="Picture 3"/>
+                    <pic:cNvPr id="1" name="Picture 1" descr="Graphical user interface, website&#10;&#10;Description automatically generated"/>
                     <pic:cNvPicPr>
                       <a:picLocks noChangeAspect="1" noChangeArrowheads="1"/>
                     </pic:cNvPicPr>
@@ -451,14 +320,16 @@
                   <pic:spPr bwMode="auto">
                     <a:xfrm>
                       <a:off x="0" y="0"/>
-                      <a:ext cx="2921084" cy="1640077"/>
+                      <a:ext cx="2157191" cy="1211001"/>
                     </a:xfrm>
                     <a:prstGeom prst="rect">
                       <a:avLst/>
                     </a:prstGeom>
                     <a:noFill/>
-                    <a:ln>
-                      <a:noFill/>
+                    <a:ln w="19050">
+                      <a:solidFill>
+                        <a:schemeClr val="tx1"/>
+                      </a:solidFill>
                     </a:ln>
                   </pic:spPr>
                 </pic:pic>
@@ -468,14 +339,158 @@
         </w:drawing>
       </w:r>
       <w:r>
-        <w:rPr>
-          <w:rFonts w:cstheme="minorHAnsi"/>
+        <w:t xml:space="preserve"> </w:t>
+      </w:r>
+    </w:p>
+    <w:p>
+      <w:pPr>
+        <w:rPr>
+          <w:rFonts w:ascii="Arial" w:hAnsi="Arial" w:cs="Arial"/>
+          <w:sz w:val="18"/>
+          <w:szCs w:val="18"/>
+        </w:rPr>
+      </w:pPr>
+      <w:r>
+        <w:rPr>
+          <w:rFonts w:ascii="Arial" w:hAnsi="Arial" w:cs="Arial"/>
+          <w:sz w:val="18"/>
+          <w:szCs w:val="18"/>
+        </w:rPr>
+        <w:t>Fig 1: COTS Dataset Book Image</w:t>
+      </w:r>
+      <w:r>
+        <w:rPr>
+          <w:rFonts w:ascii="Arial" w:hAnsi="Arial" w:cs="Arial"/>
+          <w:sz w:val="18"/>
+          <w:szCs w:val="18"/>
+        </w:rPr>
+        <w:tab/>
+      </w:r>
+      <w:r>
+        <w:rPr>
+          <w:rFonts w:ascii="Arial" w:hAnsi="Arial" w:cs="Arial"/>
+          <w:sz w:val="18"/>
+          <w:szCs w:val="18"/>
+        </w:rPr>
+        <w:tab/>
+      </w:r>
+      <w:r>
+        <w:rPr>
+          <w:rFonts w:ascii="Arial" w:hAnsi="Arial" w:cs="Arial"/>
+          <w:sz w:val="18"/>
+          <w:szCs w:val="18"/>
+        </w:rPr>
+        <w:tab/>
+        <w:t xml:space="preserve">   Fig 2: Green Mask of the input Image</w:t>
+      </w:r>
+    </w:p>
+    <w:p>
+      <w:pPr>
+        <w:rPr>
+          <w:rFonts w:cstheme="minorHAnsi"/>
+        </w:rPr>
+      </w:pPr>
+      <w:r>
+        <w:rPr>
+          <w:rFonts w:cstheme="minorHAnsi"/>
+        </w:rPr>
+        <w:t xml:space="preserve">When this mask is removed from the image the result is the green parts of the image as in </w:t>
+      </w:r>
+      <w:r>
+        <w:rPr>
+          <w:rFonts w:cstheme="minorHAnsi"/>
+        </w:rPr>
+        <w:t>F</w:t>
+      </w:r>
+      <w:r>
+        <w:rPr>
+          <w:rFonts w:cstheme="minorHAnsi"/>
+        </w:rPr>
+        <w:t xml:space="preserve">ig </w:t>
+      </w:r>
+      <w:r>
+        <w:rPr>
+          <w:rFonts w:cstheme="minorHAnsi"/>
+        </w:rPr>
+        <w:t>.</w:t>
+      </w:r>
+      <w:r>
+        <w:rPr>
+          <w:rFonts w:cstheme="minorHAnsi"/>
+        </w:rPr>
+        <w:t>2</w:t>
+      </w:r>
+    </w:p>
+    <w:p>
+      <w:pPr>
+        <w:rPr>
+          <w:rFonts w:cstheme="minorHAnsi"/>
+        </w:rPr>
+      </w:pPr>
+      <w:r>
+        <w:rPr>
+          <w:rFonts w:cstheme="minorHAnsi"/>
+        </w:rPr>
+        <w:t>F</w:t>
+      </w:r>
+      <w:r>
+        <w:rPr>
+          <w:rFonts w:cstheme="minorHAnsi"/>
+        </w:rPr>
+        <w:t>igs 3-6 show</w:t>
+      </w:r>
+      <w:r>
+        <w:rPr>
+          <w:rFonts w:cstheme="minorHAnsi"/>
+        </w:rPr>
+        <w:t xml:space="preserve">s </w:t>
+      </w:r>
+      <w:r>
+        <w:rPr>
+          <w:rFonts w:cstheme="minorHAnsi"/>
+        </w:rPr>
+        <w:t xml:space="preserve">the </w:t>
+      </w:r>
+      <w:proofErr w:type="spellStart"/>
+      <w:r>
+        <w:rPr>
+          <w:rFonts w:cstheme="minorHAnsi"/>
+        </w:rPr>
+        <w:t>grayscaling</w:t>
+      </w:r>
+      <w:proofErr w:type="spellEnd"/>
+      <w:r>
+        <w:rPr>
+          <w:rFonts w:cstheme="minorHAnsi"/>
+        </w:rPr>
+        <w:t xml:space="preserve"> of the result, thresholding, not operation and closing. Closing is done so that green within the objects in front of the greenscreen is included in this newly generated mask. </w:t>
+      </w:r>
+    </w:p>
+    <w:p>
+      <w:pPr>
+        <w:rPr>
+          <w:rFonts w:cstheme="minorHAnsi"/>
+        </w:rPr>
+      </w:pPr>
+      <w:r>
+        <w:rPr>
+          <w:rFonts w:cstheme="minorHAnsi"/>
+          <w:b/>
+          <w:bCs/>
           <w:noProof/>
         </w:rPr>
         <w:drawing>
-          <wp:inline distT="0" distB="0" distL="0" distR="0" wp14:anchorId="2058B330" wp14:editId="1EAF28C0">
-            <wp:extent cx="2916787" cy="1637665"/>
-            <wp:effectExtent l="0" t="0" r="0" b="635"/>
+          <wp:anchor distT="0" distB="0" distL="114300" distR="114300" simplePos="0" relativeHeight="251660288" behindDoc="0" locked="0" layoutInCell="1" allowOverlap="1" wp14:anchorId="2058B330" wp14:editId="7BA88528">
+            <wp:simplePos x="0" y="0"/>
+            <wp:positionH relativeFrom="column">
+              <wp:posOffset>2657475</wp:posOffset>
+            </wp:positionH>
+            <wp:positionV relativeFrom="paragraph">
+              <wp:posOffset>71755</wp:posOffset>
+            </wp:positionV>
+            <wp:extent cx="2220595" cy="1246505"/>
+            <wp:effectExtent l="19050" t="19050" r="27305" b="10795"/>
+            <wp:wrapSquare wrapText="bothSides"/>
             <wp:docPr id="4" name="Picture 4"/>
             <wp:cNvGraphicFramePr>
               <a:graphicFrameLocks xmlns:a="http://schemas.openxmlformats.org/drawingml/2006/main" noChangeAspect="1"/>
@@ -505,20 +520,28 @@
                   <pic:spPr bwMode="auto">
                     <a:xfrm>
                       <a:off x="0" y="0"/>
-                      <a:ext cx="2932322" cy="1646387"/>
+                      <a:ext cx="2220595" cy="1246505"/>
                     </a:xfrm>
                     <a:prstGeom prst="rect">
                       <a:avLst/>
                     </a:prstGeom>
                     <a:noFill/>
-                    <a:ln>
-                      <a:noFill/>
+                    <a:ln w="19050">
+                      <a:solidFill>
+                        <a:schemeClr val="tx1"/>
+                      </a:solidFill>
                     </a:ln>
                   </pic:spPr>
                 </pic:pic>
               </a:graphicData>
             </a:graphic>
-          </wp:inline>
+            <wp14:sizeRelH relativeFrom="margin">
+              <wp14:pctWidth>0</wp14:pctWidth>
+            </wp14:sizeRelH>
+            <wp14:sizeRelV relativeFrom="margin">
+              <wp14:pctHeight>0</wp14:pctHeight>
+            </wp14:sizeRelV>
+          </wp:anchor>
         </w:drawing>
       </w:r>
       <w:r>
@@ -527,10 +550,18 @@
           <w:noProof/>
         </w:rPr>
         <w:drawing>
-          <wp:inline distT="0" distB="0" distL="0" distR="0" wp14:anchorId="3D9575C5" wp14:editId="39EA20DE">
-            <wp:extent cx="2916555" cy="1637534"/>
-            <wp:effectExtent l="0" t="0" r="0" b="1270"/>
-            <wp:docPr id="5" name="Picture 5" descr="A picture containing icon&#10;&#10;Description automatically generated"/>
+          <wp:anchor distT="0" distB="0" distL="114300" distR="114300" simplePos="0" relativeHeight="251659264" behindDoc="1" locked="0" layoutInCell="1" allowOverlap="1" wp14:anchorId="3183AE7E" wp14:editId="52288C7A">
+            <wp:simplePos x="0" y="0"/>
+            <wp:positionH relativeFrom="column">
+              <wp:posOffset>0</wp:posOffset>
+            </wp:positionH>
+            <wp:positionV relativeFrom="paragraph">
+              <wp:posOffset>69850</wp:posOffset>
+            </wp:positionV>
+            <wp:extent cx="2220595" cy="1247140"/>
+            <wp:effectExtent l="19050" t="19050" r="27305" b="10160"/>
+            <wp:wrapSquare wrapText="bothSides"/>
+            <wp:docPr id="3" name="Picture 3" descr="A black cube on a white surface&#10;&#10;Description automatically generated with medium confidence"/>
             <wp:cNvGraphicFramePr>
               <a:graphicFrameLocks xmlns:a="http://schemas.openxmlformats.org/drawingml/2006/main" noChangeAspect="1"/>
             </wp:cNvGraphicFramePr>
@@ -538,7 +569,7 @@
               <a:graphicData uri="http://schemas.openxmlformats.org/drawingml/2006/picture">
                 <pic:pic xmlns:pic="http://schemas.openxmlformats.org/drawingml/2006/picture">
                   <pic:nvPicPr>
-                    <pic:cNvPr id="5" name="Picture 5" descr="A picture containing icon&#10;&#10;Description automatically generated"/>
+                    <pic:cNvPr id="3" name="Picture 3" descr="A black cube on a white surface&#10;&#10;Description automatically generated with medium confidence"/>
                     <pic:cNvPicPr>
                       <a:picLocks noChangeAspect="1" noChangeArrowheads="1"/>
                     </pic:cNvPicPr>
@@ -559,20 +590,28 @@
                   <pic:spPr bwMode="auto">
                     <a:xfrm>
                       <a:off x="0" y="0"/>
-                      <a:ext cx="2924585" cy="1642042"/>
+                      <a:ext cx="2220595" cy="1247140"/>
                     </a:xfrm>
                     <a:prstGeom prst="rect">
                       <a:avLst/>
                     </a:prstGeom>
                     <a:noFill/>
-                    <a:ln>
-                      <a:noFill/>
+                    <a:ln w="19050">
+                      <a:solidFill>
+                        <a:schemeClr val="tx1"/>
+                      </a:solidFill>
                     </a:ln>
                   </pic:spPr>
                 </pic:pic>
               </a:graphicData>
             </a:graphic>
-          </wp:inline>
+            <wp14:sizeRelH relativeFrom="margin">
+              <wp14:pctWidth>0</wp14:pctWidth>
+            </wp14:sizeRelH>
+            <wp14:sizeRelV relativeFrom="margin">
+              <wp14:pctHeight>0</wp14:pctHeight>
+            </wp14:sizeRelV>
+          </wp:anchor>
         </w:drawing>
       </w:r>
     </w:p>
@@ -582,16 +621,170 @@
           <w:rFonts w:cstheme="minorHAnsi"/>
         </w:rPr>
       </w:pPr>
+    </w:p>
+    <w:p>
+      <w:pPr>
+        <w:rPr>
+          <w:rFonts w:cstheme="minorHAnsi"/>
+        </w:rPr>
+      </w:pPr>
+    </w:p>
+    <w:p>
+      <w:pPr>
+        <w:rPr>
+          <w:rFonts w:cstheme="minorHAnsi"/>
+        </w:rPr>
+      </w:pPr>
+    </w:p>
+    <w:p>
+      <w:pPr>
+        <w:rPr>
+          <w:rFonts w:cstheme="minorHAnsi"/>
+        </w:rPr>
+      </w:pPr>
+    </w:p>
+    <w:p>
+      <w:pPr>
+        <w:rPr>
+          <w:rFonts w:ascii="Arial" w:hAnsi="Arial" w:cs="Arial"/>
+          <w:sz w:val="18"/>
+          <w:szCs w:val="18"/>
+        </w:rPr>
+      </w:pPr>
+      <w:r>
+        <w:rPr>
+          <w:rFonts w:ascii="Arial" w:hAnsi="Arial" w:cs="Arial"/>
+          <w:sz w:val="18"/>
+          <w:szCs w:val="18"/>
+        </w:rPr>
+        <w:t xml:space="preserve">Fig 3: </w:t>
+      </w:r>
+      <w:proofErr w:type="spellStart"/>
+      <w:r>
+        <w:rPr>
+          <w:rFonts w:ascii="Arial" w:hAnsi="Arial" w:cs="Arial"/>
+          <w:sz w:val="18"/>
+          <w:szCs w:val="18"/>
+        </w:rPr>
+        <w:t>Grayscal</w:t>
+      </w:r>
+      <w:r>
+        <w:rPr>
+          <w:rFonts w:ascii="Arial" w:hAnsi="Arial" w:cs="Arial"/>
+          <w:sz w:val="18"/>
+          <w:szCs w:val="18"/>
+        </w:rPr>
+        <w:t>ing</w:t>
+      </w:r>
+      <w:proofErr w:type="spellEnd"/>
+      <w:r>
+        <w:rPr>
+          <w:rFonts w:ascii="Arial" w:hAnsi="Arial" w:cs="Arial"/>
+          <w:sz w:val="18"/>
+          <w:szCs w:val="18"/>
+        </w:rPr>
+        <w:t xml:space="preserve"> of Fig 2</w:t>
+      </w:r>
+      <w:r>
+        <w:rPr>
+          <w:rFonts w:ascii="Arial" w:hAnsi="Arial" w:cs="Arial"/>
+          <w:sz w:val="18"/>
+          <w:szCs w:val="18"/>
+        </w:rPr>
+        <w:tab/>
+      </w:r>
+      <w:r>
+        <w:rPr>
+          <w:rFonts w:ascii="Arial" w:hAnsi="Arial" w:cs="Arial"/>
+          <w:sz w:val="18"/>
+          <w:szCs w:val="18"/>
+        </w:rPr>
+        <w:tab/>
+        <w:t xml:space="preserve">    </w:t>
+      </w:r>
+      <w:r>
+        <w:rPr>
+          <w:rFonts w:ascii="Arial" w:hAnsi="Arial" w:cs="Arial"/>
+          <w:sz w:val="18"/>
+          <w:szCs w:val="18"/>
+        </w:rPr>
+        <w:tab/>
+      </w:r>
+      <w:r>
+        <w:rPr>
+          <w:rFonts w:ascii="Arial" w:hAnsi="Arial" w:cs="Arial"/>
+          <w:sz w:val="18"/>
+          <w:szCs w:val="18"/>
+        </w:rPr>
+        <w:t xml:space="preserve">    </w:t>
+      </w:r>
+      <w:r>
+        <w:rPr>
+          <w:rFonts w:ascii="Arial" w:hAnsi="Arial" w:cs="Arial"/>
+          <w:sz w:val="18"/>
+          <w:szCs w:val="18"/>
+        </w:rPr>
+        <w:tab/>
+      </w:r>
+      <w:r>
+        <w:rPr>
+          <w:rFonts w:ascii="Arial" w:hAnsi="Arial" w:cs="Arial"/>
+          <w:sz w:val="18"/>
+          <w:szCs w:val="18"/>
+        </w:rPr>
+        <w:t xml:space="preserve">   </w:t>
+      </w:r>
+      <w:r>
+        <w:rPr>
+          <w:rFonts w:ascii="Arial" w:hAnsi="Arial" w:cs="Arial"/>
+          <w:sz w:val="18"/>
+          <w:szCs w:val="18"/>
+        </w:rPr>
+        <w:t xml:space="preserve">Fig 3: Binary </w:t>
+      </w:r>
+      <w:proofErr w:type="spellStart"/>
+      <w:r>
+        <w:rPr>
+          <w:rFonts w:ascii="Arial" w:hAnsi="Arial" w:cs="Arial"/>
+          <w:sz w:val="18"/>
+          <w:szCs w:val="18"/>
+        </w:rPr>
+        <w:t>Treshold</w:t>
+      </w:r>
+      <w:proofErr w:type="spellEnd"/>
+      <w:r>
+        <w:rPr>
+          <w:rFonts w:ascii="Arial" w:hAnsi="Arial" w:cs="Arial"/>
+          <w:sz w:val="18"/>
+          <w:szCs w:val="18"/>
+        </w:rPr>
+        <w:t xml:space="preserve"> of Fig 3</w:t>
+      </w:r>
+    </w:p>
+    <w:p>
+      <w:pPr>
+        <w:rPr>
+          <w:rFonts w:cstheme="minorHAnsi"/>
+        </w:rPr>
+      </w:pPr>
       <w:r>
         <w:rPr>
           <w:rFonts w:cstheme="minorHAnsi"/>
           <w:noProof/>
         </w:rPr>
         <w:drawing>
-          <wp:inline distT="0" distB="0" distL="0" distR="0" wp14:anchorId="3C428428" wp14:editId="5C093160">
-            <wp:extent cx="2900954" cy="1628775"/>
-            <wp:effectExtent l="0" t="0" r="0" b="0"/>
-            <wp:docPr id="6" name="Picture 6"/>
+          <wp:anchor distT="0" distB="0" distL="114300" distR="114300" simplePos="0" relativeHeight="251662336" behindDoc="0" locked="0" layoutInCell="1" allowOverlap="1" wp14:anchorId="45F2F8A7" wp14:editId="4CB86545">
+            <wp:simplePos x="0" y="0"/>
+            <wp:positionH relativeFrom="column">
+              <wp:posOffset>2847340</wp:posOffset>
+            </wp:positionH>
+            <wp:positionV relativeFrom="paragraph">
+              <wp:posOffset>245745</wp:posOffset>
+            </wp:positionV>
+            <wp:extent cx="2287905" cy="1283970"/>
+            <wp:effectExtent l="19050" t="19050" r="17145" b="11430"/>
+            <wp:wrapSquare wrapText="bothSides"/>
+            <wp:docPr id="6" name="Picture 6" descr="Icon&#10;&#10;Description automatically generated with medium confidence"/>
             <wp:cNvGraphicFramePr>
               <a:graphicFrameLocks xmlns:a="http://schemas.openxmlformats.org/drawingml/2006/main" noChangeAspect="1"/>
             </wp:cNvGraphicFramePr>
@@ -599,7 +792,7 @@
               <a:graphicData uri="http://schemas.openxmlformats.org/drawingml/2006/picture">
                 <pic:pic xmlns:pic="http://schemas.openxmlformats.org/drawingml/2006/picture">
                   <pic:nvPicPr>
-                    <pic:cNvPr id="0" name="Picture 6"/>
+                    <pic:cNvPr id="6" name="Picture 6" descr="Icon&#10;&#10;Description automatically generated with medium confidence"/>
                     <pic:cNvPicPr>
                       <a:picLocks noChangeAspect="1" noChangeArrowheads="1"/>
                     </pic:cNvPicPr>
@@ -620,78 +813,50 @@
                   <pic:spPr bwMode="auto">
                     <a:xfrm>
                       <a:off x="0" y="0"/>
-                      <a:ext cx="2902505" cy="1629646"/>
+                      <a:ext cx="2287905" cy="1283970"/>
                     </a:xfrm>
                     <a:prstGeom prst="rect">
                       <a:avLst/>
                     </a:prstGeom>
                     <a:noFill/>
-                    <a:ln>
-                      <a:noFill/>
+                    <a:ln w="19050">
+                      <a:solidFill>
+                        <a:schemeClr val="tx1"/>
+                      </a:solidFill>
                     </a:ln>
                   </pic:spPr>
                 </pic:pic>
               </a:graphicData>
             </a:graphic>
-          </wp:inline>
+            <wp14:sizeRelH relativeFrom="margin">
+              <wp14:pctWidth>0</wp14:pctWidth>
+            </wp14:sizeRelH>
+            <wp14:sizeRelV relativeFrom="margin">
+              <wp14:pctHeight>0</wp14:pctHeight>
+            </wp14:sizeRelV>
+          </wp:anchor>
         </w:drawing>
       </w:r>
-    </w:p>
-    <w:p>
-      <w:pPr>
-        <w:rPr>
-          <w:rFonts w:cstheme="minorHAnsi"/>
-        </w:rPr>
-      </w:pPr>
-      <w:r>
-        <w:rPr>
-          <w:rFonts w:cstheme="minorHAnsi"/>
-        </w:rPr>
-        <w:t xml:space="preserve">The final step is that every pixel in the </w:t>
-      </w:r>
-      <w:r>
-        <w:rPr>
-          <w:rFonts w:cstheme="minorHAnsi"/>
-        </w:rPr>
-        <w:t>passed image</w:t>
-      </w:r>
-      <w:r>
-        <w:rPr>
-          <w:rFonts w:cstheme="minorHAnsi"/>
-        </w:rPr>
-        <w:t xml:space="preserve"> is checked. If the corresponding image from the new mask is not white then this pixel is set to black. The result can be seen in [fig 6]</w:t>
-      </w:r>
-    </w:p>
-    <w:p>
-      <w:pPr>
-        <w:rPr>
-          <w:rFonts w:cstheme="minorHAnsi"/>
-        </w:rPr>
-      </w:pPr>
-      <w:r>
-        <w:rPr>
-          <w:rFonts w:cstheme="minorHAnsi"/>
-        </w:rPr>
-        <w:t>[fig 7]</w:t>
-      </w:r>
-    </w:p>
-    <w:p>
-      <w:pPr>
-        <w:rPr>
-          <w:rFonts w:cstheme="minorHAnsi"/>
-        </w:rPr>
-      </w:pPr>
-      <w:r>
-        <w:rPr>
-          <w:rFonts w:cstheme="minorHAnsi"/>
+      <w:r>
+        <w:rPr>
+          <w:rFonts w:cstheme="minorHAnsi"/>
+          <w:b/>
+          <w:bCs/>
           <w:noProof/>
         </w:rPr>
-        <w:lastRenderedPageBreak/>
         <w:drawing>
-          <wp:inline distT="0" distB="0" distL="0" distR="0" wp14:anchorId="5E8D41D2" wp14:editId="756446CB">
-            <wp:extent cx="3359000" cy="1885950"/>
-            <wp:effectExtent l="0" t="0" r="0" b="0"/>
-            <wp:docPr id="7" name="Picture 7" descr="A picture containing graphical user interface&#10;&#10;Description automatically generated"/>
+          <wp:anchor distT="0" distB="0" distL="114300" distR="114300" simplePos="0" relativeHeight="251661312" behindDoc="0" locked="0" layoutInCell="1" allowOverlap="1" wp14:anchorId="3D9575C5" wp14:editId="7CA9CF0B">
+            <wp:simplePos x="0" y="0"/>
+            <wp:positionH relativeFrom="column">
+              <wp:posOffset>0</wp:posOffset>
+            </wp:positionH>
+            <wp:positionV relativeFrom="paragraph">
+              <wp:posOffset>242570</wp:posOffset>
+            </wp:positionV>
+            <wp:extent cx="2287905" cy="1284605"/>
+            <wp:effectExtent l="19050" t="19050" r="17145" b="10795"/>
+            <wp:wrapSquare wrapText="bothSides"/>
+            <wp:docPr id="5" name="Picture 5" descr="A picture containing icon&#10;&#10;Description automatically generated"/>
             <wp:cNvGraphicFramePr>
               <a:graphicFrameLocks xmlns:a="http://schemas.openxmlformats.org/drawingml/2006/main" noChangeAspect="1"/>
             </wp:cNvGraphicFramePr>
@@ -699,7 +864,7 @@
               <a:graphicData uri="http://schemas.openxmlformats.org/drawingml/2006/picture">
                 <pic:pic xmlns:pic="http://schemas.openxmlformats.org/drawingml/2006/picture">
                   <pic:nvPicPr>
-                    <pic:cNvPr id="7" name="Picture 7" descr="A picture containing graphical user interface&#10;&#10;Description automatically generated"/>
+                    <pic:cNvPr id="5" name="Picture 5" descr="A picture containing icon&#10;&#10;Description automatically generated"/>
                     <pic:cNvPicPr>
                       <a:picLocks noChangeAspect="1" noChangeArrowheads="1"/>
                     </pic:cNvPicPr>
@@ -720,20 +885,28 @@
                   <pic:spPr bwMode="auto">
                     <a:xfrm>
                       <a:off x="0" y="0"/>
-                      <a:ext cx="3364559" cy="1889071"/>
+                      <a:ext cx="2287905" cy="1284605"/>
                     </a:xfrm>
                     <a:prstGeom prst="rect">
                       <a:avLst/>
                     </a:prstGeom>
                     <a:noFill/>
-                    <a:ln>
-                      <a:noFill/>
+                    <a:ln w="19050">
+                      <a:solidFill>
+                        <a:schemeClr val="tx1"/>
+                      </a:solidFill>
                     </a:ln>
                   </pic:spPr>
                 </pic:pic>
               </a:graphicData>
             </a:graphic>
-          </wp:inline>
+            <wp14:sizeRelH relativeFrom="margin">
+              <wp14:pctWidth>0</wp14:pctWidth>
+            </wp14:sizeRelH>
+            <wp14:sizeRelV relativeFrom="margin">
+              <wp14:pctHeight>0</wp14:pctHeight>
+            </wp14:sizeRelV>
+          </wp:anchor>
         </w:drawing>
       </w:r>
     </w:p>
@@ -743,67 +916,138 @@
           <w:rFonts w:cstheme="minorHAnsi"/>
         </w:rPr>
       </w:pPr>
-      <w:r>
-        <w:rPr>
-          <w:rFonts w:cstheme="minorHAnsi"/>
-        </w:rPr>
-        <w:t xml:space="preserve">In the case of </w:t>
-      </w:r>
-      <w:r>
-        <w:rPr>
-          <w:rFonts w:ascii="Courier New" w:hAnsi="Courier New" w:cs="Courier New"/>
-        </w:rPr>
-        <w:t>changeBackground</w:t>
-      </w:r>
-      <w:r>
-        <w:rPr>
-          <w:rFonts w:cstheme="minorHAnsi"/>
-        </w:rPr>
-        <w:t xml:space="preserve">  the final step differentiates by painting the object onto a new background instead of a black background </w:t>
-      </w:r>
-      <w:r>
-        <w:rPr>
-          <w:rFonts w:cstheme="minorHAnsi"/>
-        </w:rPr>
-        <w:t xml:space="preserve">[fig </w:t>
-      </w:r>
-      <w:r>
-        <w:rPr>
-          <w:rFonts w:cstheme="minorHAnsi"/>
-        </w:rPr>
-        <w:t>8</w:t>
-      </w:r>
-      <w:r>
-        <w:rPr>
-          <w:rFonts w:cstheme="minorHAnsi"/>
-        </w:rPr>
-        <w:t>]</w:t>
-      </w:r>
-      <w:r>
-        <w:rPr>
-          <w:rFonts w:cstheme="minorHAnsi"/>
-        </w:rPr>
-        <w:t>. For backgrounds larger than the passed image, the image will retain its original coordinates this can be seen in [fig 9].</w:t>
-      </w:r>
-    </w:p>
-    <w:p>
-      <w:pPr>
-        <w:rPr>
-          <w:rFonts w:cstheme="minorHAnsi"/>
-        </w:rPr>
-      </w:pPr>
-    </w:p>
-    <w:p>
-      <w:pPr>
-        <w:rPr>
-          <w:rFonts w:cstheme="minorHAnsi"/>
-        </w:rPr>
-      </w:pPr>
-      <w:r>
-        <w:rPr>
-          <w:rFonts w:cstheme="minorHAnsi"/>
-        </w:rPr>
-        <w:t>[fig 8]</w:t>
+    </w:p>
+    <w:p>
+      <w:pPr>
+        <w:rPr>
+          <w:rFonts w:cstheme="minorHAnsi"/>
+        </w:rPr>
+      </w:pPr>
+    </w:p>
+    <w:p>
+      <w:pPr>
+        <w:rPr>
+          <w:rFonts w:cstheme="minorHAnsi"/>
+        </w:rPr>
+      </w:pPr>
+    </w:p>
+    <w:p>
+      <w:pPr>
+        <w:rPr>
+          <w:rFonts w:cstheme="minorHAnsi"/>
+        </w:rPr>
+      </w:pPr>
+    </w:p>
+    <w:p>
+      <w:pPr>
+        <w:rPr>
+          <w:rFonts w:cstheme="minorHAnsi"/>
+        </w:rPr>
+      </w:pPr>
+    </w:p>
+    <w:p>
+      <w:pPr>
+        <w:rPr>
+          <w:rFonts w:ascii="Arial" w:hAnsi="Arial" w:cs="Arial"/>
+          <w:sz w:val="18"/>
+          <w:szCs w:val="18"/>
+        </w:rPr>
+      </w:pPr>
+      <w:r>
+        <w:rPr>
+          <w:rFonts w:ascii="Arial" w:hAnsi="Arial" w:cs="Arial"/>
+          <w:sz w:val="18"/>
+          <w:szCs w:val="18"/>
+        </w:rPr>
+        <w:t>Fig 4: Not Operation on Fig 3</w:t>
+      </w:r>
+      <w:r>
+        <w:rPr>
+          <w:rFonts w:ascii="Arial" w:hAnsi="Arial" w:cs="Arial"/>
+          <w:sz w:val="18"/>
+          <w:szCs w:val="18"/>
+        </w:rPr>
+        <w:tab/>
+      </w:r>
+      <w:r>
+        <w:rPr>
+          <w:rFonts w:ascii="Arial" w:hAnsi="Arial" w:cs="Arial"/>
+          <w:sz w:val="18"/>
+          <w:szCs w:val="18"/>
+        </w:rPr>
+        <w:tab/>
+      </w:r>
+      <w:r>
+        <w:rPr>
+          <w:rFonts w:ascii="Arial" w:hAnsi="Arial" w:cs="Arial"/>
+          <w:sz w:val="18"/>
+          <w:szCs w:val="18"/>
+        </w:rPr>
+        <w:tab/>
+      </w:r>
+      <w:r>
+        <w:rPr>
+          <w:rFonts w:ascii="Arial" w:hAnsi="Arial" w:cs="Arial"/>
+          <w:sz w:val="18"/>
+          <w:szCs w:val="18"/>
+        </w:rPr>
+        <w:t xml:space="preserve">   </w:t>
+      </w:r>
+      <w:r>
+        <w:rPr>
+          <w:rFonts w:ascii="Arial" w:hAnsi="Arial" w:cs="Arial"/>
+          <w:sz w:val="18"/>
+          <w:szCs w:val="18"/>
+        </w:rPr>
+        <w:t>Fig 6: Final Mask after Closing Morph</w:t>
+      </w:r>
+    </w:p>
+    <w:p>
+      <w:pPr>
+        <w:rPr>
+          <w:rFonts w:cstheme="minorHAnsi"/>
+        </w:rPr>
+      </w:pPr>
+    </w:p>
+    <w:p>
+      <w:pPr>
+        <w:rPr>
+          <w:rFonts w:cstheme="minorHAnsi"/>
+        </w:rPr>
+      </w:pPr>
+      <w:r>
+        <w:rPr>
+          <w:rFonts w:cstheme="minorHAnsi"/>
+        </w:rPr>
+        <w:t xml:space="preserve">The final step is that every pixel in </w:t>
+      </w:r>
+      <w:proofErr w:type="spellStart"/>
+      <w:r>
+        <w:rPr>
+          <w:rFonts w:cstheme="minorHAnsi"/>
+        </w:rPr>
+        <w:t xml:space="preserve">the </w:t>
+      </w:r>
+      <w:proofErr w:type="gramStart"/>
+      <w:r>
+        <w:rPr>
+          <w:rFonts w:cstheme="minorHAnsi"/>
+        </w:rPr>
+        <w:t>passed</w:t>
+      </w:r>
+      <w:proofErr w:type="spellEnd"/>
+      <w:proofErr w:type="gramEnd"/>
+      <w:r>
+        <w:rPr>
+          <w:rFonts w:cstheme="minorHAnsi"/>
+        </w:rPr>
+        <w:t xml:space="preserve"> image is checked. If the corresponding image from the new mask is not white then this pixel is set to black. The result </w:t>
+      </w:r>
+      <w:r>
+        <w:rPr>
+          <w:rFonts w:cstheme="minorHAnsi"/>
+        </w:rPr>
+        <w:t>is Fig 7.</w:t>
       </w:r>
     </w:p>
     <w:p>
@@ -817,11 +1061,20 @@
           <w:rFonts w:cstheme="minorHAnsi"/>
           <w:noProof/>
         </w:rPr>
+        <w:lastRenderedPageBreak/>
         <w:drawing>
-          <wp:inline distT="0" distB="0" distL="0" distR="0" wp14:anchorId="6A4FA0E4" wp14:editId="0BDC2831">
-            <wp:extent cx="2667000" cy="1497419"/>
-            <wp:effectExtent l="0" t="0" r="0" b="7620"/>
-            <wp:docPr id="9" name="Picture 9" descr="Website&#10;&#10;Description automatically generated"/>
+          <wp:anchor distT="0" distB="0" distL="114300" distR="114300" simplePos="0" relativeHeight="251663360" behindDoc="0" locked="0" layoutInCell="1" allowOverlap="1" wp14:anchorId="5E8D41D2" wp14:editId="1FD1DEE9">
+            <wp:simplePos x="0" y="0"/>
+            <wp:positionH relativeFrom="column">
+              <wp:posOffset>0</wp:posOffset>
+            </wp:positionH>
+            <wp:positionV relativeFrom="paragraph">
+              <wp:posOffset>26670</wp:posOffset>
+            </wp:positionV>
+            <wp:extent cx="2287905" cy="1284605"/>
+            <wp:effectExtent l="19050" t="19050" r="17145" b="10795"/>
+            <wp:wrapSquare wrapText="bothSides"/>
+            <wp:docPr id="7" name="Picture 7" descr="A picture containing graphical user interface&#10;&#10;Description automatically generated"/>
             <wp:cNvGraphicFramePr>
               <a:graphicFrameLocks xmlns:a="http://schemas.openxmlformats.org/drawingml/2006/main" noChangeAspect="1"/>
             </wp:cNvGraphicFramePr>
@@ -829,7 +1082,7 @@
               <a:graphicData uri="http://schemas.openxmlformats.org/drawingml/2006/picture">
                 <pic:pic xmlns:pic="http://schemas.openxmlformats.org/drawingml/2006/picture">
                   <pic:nvPicPr>
-                    <pic:cNvPr id="9" name="Picture 9" descr="Website&#10;&#10;Description automatically generated"/>
+                    <pic:cNvPr id="7" name="Picture 7" descr="A picture containing graphical user interface&#10;&#10;Description automatically generated"/>
                     <pic:cNvPicPr>
                       <a:picLocks noChangeAspect="1" noChangeArrowheads="1"/>
                     </pic:cNvPicPr>
@@ -850,20 +1103,28 @@
                   <pic:spPr bwMode="auto">
                     <a:xfrm>
                       <a:off x="0" y="0"/>
-                      <a:ext cx="2670477" cy="1499371"/>
+                      <a:ext cx="2287905" cy="1284605"/>
                     </a:xfrm>
                     <a:prstGeom prst="rect">
                       <a:avLst/>
                     </a:prstGeom>
                     <a:noFill/>
-                    <a:ln>
-                      <a:noFill/>
+                    <a:ln w="19050">
+                      <a:solidFill>
+                        <a:schemeClr val="tx1"/>
+                      </a:solidFill>
                     </a:ln>
                   </pic:spPr>
                 </pic:pic>
               </a:graphicData>
             </a:graphic>
-          </wp:inline>
+            <wp14:sizeRelH relativeFrom="margin">
+              <wp14:pctWidth>0</wp14:pctWidth>
+            </wp14:sizeRelH>
+            <wp14:sizeRelV relativeFrom="margin">
+              <wp14:pctHeight>0</wp14:pctHeight>
+            </wp14:sizeRelV>
+          </wp:anchor>
         </w:drawing>
       </w:r>
     </w:p>
@@ -873,11 +1134,108 @@
           <w:rFonts w:cstheme="minorHAnsi"/>
         </w:rPr>
       </w:pPr>
-      <w:r>
-        <w:rPr>
-          <w:rFonts w:cstheme="minorHAnsi"/>
-        </w:rPr>
-        <w:t>[fig 9]</w:t>
+    </w:p>
+    <w:p>
+      <w:pPr>
+        <w:rPr>
+          <w:rFonts w:cstheme="minorHAnsi"/>
+        </w:rPr>
+      </w:pPr>
+    </w:p>
+    <w:p>
+      <w:pPr>
+        <w:rPr>
+          <w:rFonts w:cstheme="minorHAnsi"/>
+        </w:rPr>
+      </w:pPr>
+    </w:p>
+    <w:p>
+      <w:pPr>
+        <w:rPr>
+          <w:rFonts w:cstheme="minorHAnsi"/>
+        </w:rPr>
+      </w:pPr>
+    </w:p>
+    <w:p>
+      <w:pPr>
+        <w:rPr>
+          <w:rFonts w:ascii="Arial" w:hAnsi="Arial" w:cs="Arial"/>
+          <w:sz w:val="18"/>
+          <w:szCs w:val="18"/>
+        </w:rPr>
+      </w:pPr>
+      <w:r>
+        <w:rPr>
+          <w:rFonts w:ascii="Arial" w:hAnsi="Arial" w:cs="Arial"/>
+          <w:sz w:val="18"/>
+          <w:szCs w:val="18"/>
+        </w:rPr>
+        <w:t>Fig 7: Green Background Removed from input Image</w:t>
+      </w:r>
+    </w:p>
+    <w:p>
+      <w:pPr>
+        <w:rPr>
+          <w:rFonts w:cstheme="minorHAnsi"/>
+        </w:rPr>
+      </w:pPr>
+      <w:r>
+        <w:rPr>
+          <w:rFonts w:cstheme="minorHAnsi"/>
+        </w:rPr>
+        <w:t xml:space="preserve">In the case of </w:t>
+      </w:r>
+      <w:proofErr w:type="spellStart"/>
+      <w:r>
+        <w:rPr>
+          <w:rFonts w:ascii="Courier New" w:hAnsi="Courier New" w:cs="Courier New"/>
+        </w:rPr>
+        <w:t>changeBackground</w:t>
+      </w:r>
+      <w:proofErr w:type="spellEnd"/>
+      <w:r>
+        <w:rPr>
+          <w:rFonts w:cstheme="minorHAnsi"/>
+        </w:rPr>
+        <w:t xml:space="preserve">  the final step differentiates by painting the object onto a new background instead of a black background </w:t>
+      </w:r>
+      <w:r>
+        <w:rPr>
+          <w:rFonts w:cstheme="minorHAnsi"/>
+        </w:rPr>
+        <w:t>like in F</w:t>
+      </w:r>
+      <w:r>
+        <w:rPr>
+          <w:rFonts w:cstheme="minorHAnsi"/>
+        </w:rPr>
+        <w:t xml:space="preserve">ig 8. For backgrounds larger than the </w:t>
+      </w:r>
+      <w:proofErr w:type="spellStart"/>
+      <w:r>
+        <w:rPr>
+          <w:rFonts w:cstheme="minorHAnsi"/>
+        </w:rPr>
+        <w:t>passed</w:t>
+      </w:r>
+      <w:proofErr w:type="spellEnd"/>
+      <w:r>
+        <w:rPr>
+          <w:rFonts w:cstheme="minorHAnsi"/>
+        </w:rPr>
+        <w:t xml:space="preserve"> image, the image will retain its original coordinates this can be seen in </w:t>
+      </w:r>
+      <w:r>
+        <w:rPr>
+          <w:rFonts w:cstheme="minorHAnsi"/>
+        </w:rPr>
+        <w:t>F</w:t>
+      </w:r>
+      <w:r>
+        <w:rPr>
+          <w:rFonts w:cstheme="minorHAnsi"/>
+        </w:rPr>
+        <w:t>ig 9.</w:t>
       </w:r>
     </w:p>
     <w:p>
@@ -892,10 +1250,18 @@
           <w:noProof/>
         </w:rPr>
         <w:drawing>
-          <wp:inline distT="0" distB="0" distL="0" distR="0" wp14:anchorId="02291923" wp14:editId="7DB6143A">
-            <wp:extent cx="2794517" cy="1571625"/>
-            <wp:effectExtent l="0" t="0" r="6350" b="0"/>
-            <wp:docPr id="8" name="Picture 8" descr="A sign on a grassy hill&#10;&#10;Description automatically generated with medium confidence"/>
+          <wp:anchor distT="0" distB="0" distL="114300" distR="114300" simplePos="0" relativeHeight="251665408" behindDoc="0" locked="0" layoutInCell="1" allowOverlap="1" wp14:anchorId="604073B7" wp14:editId="3E6AFB49">
+            <wp:simplePos x="0" y="0"/>
+            <wp:positionH relativeFrom="column">
+              <wp:posOffset>2800350</wp:posOffset>
+            </wp:positionH>
+            <wp:positionV relativeFrom="paragraph">
+              <wp:posOffset>76200</wp:posOffset>
+            </wp:positionV>
+            <wp:extent cx="2287905" cy="1285875"/>
+            <wp:effectExtent l="19050" t="19050" r="17145" b="28575"/>
+            <wp:wrapSquare wrapText="bothSides"/>
+            <wp:docPr id="11" name="Picture 11"/>
             <wp:cNvGraphicFramePr>
               <a:graphicFrameLocks xmlns:a="http://schemas.openxmlformats.org/drawingml/2006/main" noChangeAspect="1"/>
             </wp:cNvGraphicFramePr>
@@ -903,7 +1269,7 @@
               <a:graphicData uri="http://schemas.openxmlformats.org/drawingml/2006/picture">
                 <pic:pic xmlns:pic="http://schemas.openxmlformats.org/drawingml/2006/picture">
                   <pic:nvPicPr>
-                    <pic:cNvPr id="8" name="Picture 8" descr="A sign on a grassy hill&#10;&#10;Description automatically generated with medium confidence"/>
+                    <pic:cNvPr id="0" name="Picture 2"/>
                     <pic:cNvPicPr>
                       <a:picLocks noChangeAspect="1" noChangeArrowheads="1"/>
                     </pic:cNvPicPr>
@@ -924,22 +1290,614 @@
                   <pic:spPr bwMode="auto">
                     <a:xfrm>
                       <a:off x="0" y="0"/>
-                      <a:ext cx="2796742" cy="1572877"/>
+                      <a:ext cx="2287905" cy="1285875"/>
                     </a:xfrm>
                     <a:prstGeom prst="rect">
                       <a:avLst/>
                     </a:prstGeom>
                     <a:noFill/>
-                    <a:ln>
-                      <a:noFill/>
+                    <a:ln w="19050">
+                      <a:solidFill>
+                        <a:schemeClr val="tx1"/>
+                      </a:solidFill>
                     </a:ln>
                   </pic:spPr>
                 </pic:pic>
               </a:graphicData>
             </a:graphic>
-          </wp:inline>
+            <wp14:sizeRelH relativeFrom="margin">
+              <wp14:pctWidth>0</wp14:pctWidth>
+            </wp14:sizeRelH>
+            <wp14:sizeRelV relativeFrom="margin">
+              <wp14:pctHeight>0</wp14:pctHeight>
+            </wp14:sizeRelV>
+          </wp:anchor>
         </w:drawing>
       </w:r>
+      <w:r>
+        <w:rPr>
+          <w:rFonts w:cstheme="minorHAnsi"/>
+          <w:noProof/>
+        </w:rPr>
+        <w:drawing>
+          <wp:anchor distT="0" distB="0" distL="114300" distR="114300" simplePos="0" relativeHeight="251664384" behindDoc="0" locked="0" layoutInCell="1" allowOverlap="1" wp14:anchorId="2475BF5E" wp14:editId="1D707490">
+            <wp:simplePos x="0" y="0"/>
+            <wp:positionH relativeFrom="column">
+              <wp:posOffset>-1905</wp:posOffset>
+            </wp:positionH>
+            <wp:positionV relativeFrom="paragraph">
+              <wp:posOffset>77470</wp:posOffset>
+            </wp:positionV>
+            <wp:extent cx="2289810" cy="1285875"/>
+            <wp:effectExtent l="19050" t="19050" r="15240" b="28575"/>
+            <wp:wrapSquare wrapText="bothSides"/>
+            <wp:docPr id="10" name="Picture 10"/>
+            <wp:cNvGraphicFramePr>
+              <a:graphicFrameLocks xmlns:a="http://schemas.openxmlformats.org/drawingml/2006/main" noChangeAspect="1"/>
+            </wp:cNvGraphicFramePr>
+            <a:graphic xmlns:a="http://schemas.openxmlformats.org/drawingml/2006/main">
+              <a:graphicData uri="http://schemas.openxmlformats.org/drawingml/2006/picture">
+                <pic:pic xmlns:pic="http://schemas.openxmlformats.org/drawingml/2006/picture">
+                  <pic:nvPicPr>
+                    <pic:cNvPr id="0" name="Picture 1"/>
+                    <pic:cNvPicPr>
+                      <a:picLocks noChangeAspect="1" noChangeArrowheads="1"/>
+                    </pic:cNvPicPr>
+                  </pic:nvPicPr>
+                  <pic:blipFill>
+                    <a:blip r:embed="rId13" cstate="print">
+                      <a:extLst>
+                        <a:ext uri="{28A0092B-C50C-407E-A947-70E740481C1C}">
+                          <a14:useLocalDpi xmlns:a14="http://schemas.microsoft.com/office/drawing/2010/main" val="0"/>
+                        </a:ext>
+                      </a:extLst>
+                    </a:blip>
+                    <a:srcRect/>
+                    <a:stretch>
+                      <a:fillRect/>
+                    </a:stretch>
+                  </pic:blipFill>
+                  <pic:spPr bwMode="auto">
+                    <a:xfrm>
+                      <a:off x="0" y="0"/>
+                      <a:ext cx="2289810" cy="1285875"/>
+                    </a:xfrm>
+                    <a:prstGeom prst="rect">
+                      <a:avLst/>
+                    </a:prstGeom>
+                    <a:noFill/>
+                    <a:ln w="19050">
+                      <a:solidFill>
+                        <a:schemeClr val="tx1"/>
+                      </a:solidFill>
+                    </a:ln>
+                  </pic:spPr>
+                </pic:pic>
+              </a:graphicData>
+            </a:graphic>
+            <wp14:sizeRelH relativeFrom="margin">
+              <wp14:pctWidth>0</wp14:pctWidth>
+            </wp14:sizeRelH>
+            <wp14:sizeRelV relativeFrom="margin">
+              <wp14:pctHeight>0</wp14:pctHeight>
+            </wp14:sizeRelV>
+          </wp:anchor>
+        </w:drawing>
+      </w:r>
+    </w:p>
+    <w:p>
+      <w:pPr>
+        <w:rPr>
+          <w:rFonts w:cstheme="minorHAnsi"/>
+        </w:rPr>
+      </w:pPr>
+    </w:p>
+    <w:p>
+      <w:pPr>
+        <w:rPr>
+          <w:rFonts w:cstheme="minorHAnsi"/>
+        </w:rPr>
+      </w:pPr>
+    </w:p>
+    <w:p>
+      <w:pPr>
+        <w:rPr>
+          <w:rFonts w:cstheme="minorHAnsi"/>
+        </w:rPr>
+      </w:pPr>
+    </w:p>
+    <w:p>
+      <w:pPr>
+        <w:rPr>
+          <w:rFonts w:cstheme="minorHAnsi"/>
+        </w:rPr>
+      </w:pPr>
+    </w:p>
+    <w:p>
+      <w:pPr>
+        <w:rPr>
+          <w:rFonts w:ascii="Arial" w:hAnsi="Arial" w:cs="Arial"/>
+          <w:sz w:val="18"/>
+          <w:szCs w:val="18"/>
+        </w:rPr>
+      </w:pPr>
+      <w:r>
+        <w:rPr>
+          <w:rFonts w:ascii="Arial" w:hAnsi="Arial" w:cs="Arial"/>
+          <w:sz w:val="18"/>
+          <w:szCs w:val="18"/>
+        </w:rPr>
+        <w:t xml:space="preserve">Fig </w:t>
+      </w:r>
+      <w:r>
+        <w:rPr>
+          <w:rFonts w:ascii="Arial" w:hAnsi="Arial" w:cs="Arial"/>
+          <w:sz w:val="18"/>
+          <w:szCs w:val="18"/>
+        </w:rPr>
+        <w:t>8</w:t>
+      </w:r>
+      <w:r>
+        <w:rPr>
+          <w:rFonts w:ascii="Arial" w:hAnsi="Arial" w:cs="Arial"/>
+          <w:sz w:val="18"/>
+          <w:szCs w:val="18"/>
+        </w:rPr>
+        <w:t xml:space="preserve">: </w:t>
+      </w:r>
+      <w:r>
+        <w:rPr>
+          <w:rFonts w:ascii="Arial" w:hAnsi="Arial" w:cs="Arial"/>
+          <w:sz w:val="18"/>
+          <w:szCs w:val="18"/>
+        </w:rPr>
+        <w:t>C</w:t>
+      </w:r>
+      <w:r>
+        <w:rPr>
+          <w:rFonts w:ascii="Arial" w:hAnsi="Arial" w:cs="Arial"/>
+          <w:sz w:val="18"/>
+          <w:szCs w:val="18"/>
+        </w:rPr>
+        <w:t xml:space="preserve">hanged </w:t>
+      </w:r>
+      <w:r>
+        <w:rPr>
+          <w:rFonts w:ascii="Arial" w:hAnsi="Arial" w:cs="Arial"/>
+          <w:sz w:val="18"/>
+          <w:szCs w:val="18"/>
+        </w:rPr>
+        <w:t>Background to</w:t>
+      </w:r>
+      <w:r>
+        <w:rPr>
+          <w:rFonts w:ascii="Arial" w:hAnsi="Arial" w:cs="Arial"/>
+          <w:sz w:val="18"/>
+          <w:szCs w:val="18"/>
+        </w:rPr>
+        <w:t xml:space="preserve"> 1280x720p</w:t>
+      </w:r>
+      <w:r>
+        <w:rPr>
+          <w:rFonts w:ascii="Arial" w:hAnsi="Arial" w:cs="Arial"/>
+          <w:sz w:val="18"/>
+          <w:szCs w:val="18"/>
+        </w:rPr>
+        <w:tab/>
+      </w:r>
+      <w:r>
+        <w:rPr>
+          <w:rFonts w:ascii="Arial" w:hAnsi="Arial" w:cs="Arial"/>
+          <w:sz w:val="18"/>
+          <w:szCs w:val="18"/>
+        </w:rPr>
+        <w:tab/>
+        <w:t xml:space="preserve">   Fig </w:t>
+      </w:r>
+      <w:r>
+        <w:rPr>
+          <w:rFonts w:ascii="Arial" w:hAnsi="Arial" w:cs="Arial"/>
+          <w:sz w:val="18"/>
+          <w:szCs w:val="18"/>
+        </w:rPr>
+        <w:t>9</w:t>
+      </w:r>
+      <w:r>
+        <w:rPr>
+          <w:rFonts w:ascii="Arial" w:hAnsi="Arial" w:cs="Arial"/>
+          <w:sz w:val="18"/>
+          <w:szCs w:val="18"/>
+        </w:rPr>
+        <w:t>:</w:t>
+      </w:r>
+      <w:r>
+        <w:rPr>
+          <w:rFonts w:ascii="Arial" w:hAnsi="Arial" w:cs="Arial"/>
+          <w:sz w:val="18"/>
+          <w:szCs w:val="18"/>
+        </w:rPr>
+        <w:t xml:space="preserve"> </w:t>
+      </w:r>
+      <w:r>
+        <w:rPr>
+          <w:rFonts w:ascii="Arial" w:hAnsi="Arial" w:cs="Arial"/>
+          <w:sz w:val="18"/>
+          <w:szCs w:val="18"/>
+        </w:rPr>
+        <w:t>Changed Background to</w:t>
+      </w:r>
+      <w:r>
+        <w:rPr>
+          <w:rFonts w:ascii="Arial" w:hAnsi="Arial" w:cs="Arial"/>
+          <w:sz w:val="18"/>
+          <w:szCs w:val="18"/>
+        </w:rPr>
+        <w:t xml:space="preserve"> </w:t>
+      </w:r>
+      <w:r>
+        <w:rPr>
+          <w:rFonts w:ascii="Arial" w:hAnsi="Arial" w:cs="Arial"/>
+          <w:sz w:val="18"/>
+          <w:szCs w:val="18"/>
+        </w:rPr>
+        <w:t>1920</w:t>
+      </w:r>
+      <w:r>
+        <w:rPr>
+          <w:rFonts w:ascii="Arial" w:hAnsi="Arial" w:cs="Arial"/>
+          <w:sz w:val="18"/>
+          <w:szCs w:val="18"/>
+        </w:rPr>
+        <w:t>x</w:t>
+      </w:r>
+      <w:r>
+        <w:rPr>
+          <w:rFonts w:ascii="Arial" w:hAnsi="Arial" w:cs="Arial"/>
+          <w:sz w:val="18"/>
+          <w:szCs w:val="18"/>
+        </w:rPr>
+        <w:t>1080</w:t>
+      </w:r>
+      <w:r>
+        <w:rPr>
+          <w:rFonts w:ascii="Arial" w:hAnsi="Arial" w:cs="Arial"/>
+          <w:sz w:val="18"/>
+          <w:szCs w:val="18"/>
+        </w:rPr>
+        <w:t>p</w:t>
+      </w:r>
+    </w:p>
+    <w:p>
+      <w:pPr>
+        <w:rPr>
+          <w:rFonts w:cstheme="minorHAnsi"/>
+        </w:rPr>
+      </w:pPr>
+      <w:r>
+        <w:rPr>
+          <w:rFonts w:cstheme="minorHAnsi"/>
+          <w:noProof/>
+        </w:rPr>
+        <w:drawing>
+          <wp:anchor distT="0" distB="0" distL="114300" distR="114300" simplePos="0" relativeHeight="251666432" behindDoc="0" locked="0" layoutInCell="1" allowOverlap="1" wp14:anchorId="2B231DDC" wp14:editId="7C40F7EA">
+            <wp:simplePos x="0" y="0"/>
+            <wp:positionH relativeFrom="column">
+              <wp:posOffset>-3175</wp:posOffset>
+            </wp:positionH>
+            <wp:positionV relativeFrom="paragraph">
+              <wp:posOffset>452120</wp:posOffset>
+            </wp:positionV>
+            <wp:extent cx="3104515" cy="1741805"/>
+            <wp:effectExtent l="19050" t="19050" r="19685" b="10795"/>
+            <wp:wrapSquare wrapText="bothSides"/>
+            <wp:docPr id="12" name="Picture 12"/>
+            <wp:cNvGraphicFramePr>
+              <a:graphicFrameLocks xmlns:a="http://schemas.openxmlformats.org/drawingml/2006/main" noChangeAspect="1"/>
+            </wp:cNvGraphicFramePr>
+            <a:graphic xmlns:a="http://schemas.openxmlformats.org/drawingml/2006/main">
+              <a:graphicData uri="http://schemas.openxmlformats.org/drawingml/2006/picture">
+                <pic:pic xmlns:pic="http://schemas.openxmlformats.org/drawingml/2006/picture">
+                  <pic:nvPicPr>
+                    <pic:cNvPr id="0" name="Picture 3"/>
+                    <pic:cNvPicPr>
+                      <a:picLocks noChangeAspect="1" noChangeArrowheads="1"/>
+                    </pic:cNvPicPr>
+                  </pic:nvPicPr>
+                  <pic:blipFill>
+                    <a:blip r:embed="rId14" cstate="print">
+                      <a:extLst>
+                        <a:ext uri="{28A0092B-C50C-407E-A947-70E740481C1C}">
+                          <a14:useLocalDpi xmlns:a14="http://schemas.microsoft.com/office/drawing/2010/main" val="0"/>
+                        </a:ext>
+                      </a:extLst>
+                    </a:blip>
+                    <a:srcRect/>
+                    <a:stretch>
+                      <a:fillRect/>
+                    </a:stretch>
+                  </pic:blipFill>
+                  <pic:spPr bwMode="auto">
+                    <a:xfrm>
+                      <a:off x="0" y="0"/>
+                      <a:ext cx="3104515" cy="1741805"/>
+                    </a:xfrm>
+                    <a:prstGeom prst="rect">
+                      <a:avLst/>
+                    </a:prstGeom>
+                    <a:noFill/>
+                    <a:ln w="19050">
+                      <a:solidFill>
+                        <a:schemeClr val="tx1"/>
+                      </a:solidFill>
+                    </a:ln>
+                  </pic:spPr>
+                </pic:pic>
+              </a:graphicData>
+            </a:graphic>
+            <wp14:sizeRelH relativeFrom="margin">
+              <wp14:pctWidth>0</wp14:pctWidth>
+            </wp14:sizeRelH>
+            <wp14:sizeRelV relativeFrom="margin">
+              <wp14:pctHeight>0</wp14:pctHeight>
+            </wp14:sizeRelV>
+          </wp:anchor>
+        </w:drawing>
+      </w:r>
+      <w:r>
+        <w:rPr>
+          <w:rFonts w:cstheme="minorHAnsi"/>
+        </w:rPr>
+        <w:t xml:space="preserve">Figs 10-11 show different source images have their background changed to different </w:t>
+      </w:r>
+      <w:r>
+        <w:rPr>
+          <w:rFonts w:cstheme="minorHAnsi"/>
+        </w:rPr>
+        <w:t>1280x720p</w:t>
+      </w:r>
+      <w:r>
+        <w:rPr>
+          <w:rFonts w:cstheme="minorHAnsi"/>
+        </w:rPr>
+        <w:t xml:space="preserve"> backgrounds.</w:t>
+      </w:r>
+      <w:r>
+        <w:rPr>
+          <w:rFonts w:cstheme="minorHAnsi"/>
+        </w:rPr>
+        <w:t xml:space="preserve"> These figures also highlight an advantage and disadvantage of using the closing morph for the mask. In fig 10 the Ganesha figure features the god sitting on a green cushion, because of the closing morph this gets included in the final image. The green between the god’s hands and head, however, is also included</w:t>
+      </w:r>
+      <w:r>
+        <w:rPr>
+          <w:rFonts w:cstheme="minorHAnsi"/>
+        </w:rPr>
+        <w:t>. Similarly in fig 11, the green background can still be seen between the Buddha’s hand and torso.</w:t>
+      </w:r>
+    </w:p>
+    <w:p>
+      <w:pPr>
+        <w:rPr>
+          <w:rFonts w:cstheme="minorHAnsi"/>
+        </w:rPr>
+      </w:pPr>
+    </w:p>
+    <w:p>
+      <w:pPr>
+        <w:rPr>
+          <w:rFonts w:cstheme="minorHAnsi"/>
+          <w:noProof/>
+        </w:rPr>
+      </w:pPr>
+      <w:r>
+        <w:rPr>
+          <w:rFonts w:cstheme="minorHAnsi"/>
+          <w:noProof/>
+        </w:rPr>
+        <w:drawing>
+          <wp:anchor distT="0" distB="0" distL="114300" distR="114300" simplePos="0" relativeHeight="251667456" behindDoc="0" locked="0" layoutInCell="1" allowOverlap="1" wp14:anchorId="1A9370F8" wp14:editId="2D23FDAD">
+            <wp:simplePos x="0" y="0"/>
+            <wp:positionH relativeFrom="column">
+              <wp:posOffset>-3175</wp:posOffset>
+            </wp:positionH>
+            <wp:positionV relativeFrom="paragraph">
+              <wp:posOffset>189865</wp:posOffset>
+            </wp:positionV>
+            <wp:extent cx="3104515" cy="1747520"/>
+            <wp:effectExtent l="19050" t="19050" r="19685" b="24130"/>
+            <wp:wrapSquare wrapText="bothSides"/>
+            <wp:docPr id="13" name="Picture 13"/>
+            <wp:cNvGraphicFramePr>
+              <a:graphicFrameLocks xmlns:a="http://schemas.openxmlformats.org/drawingml/2006/main" noChangeAspect="1"/>
+            </wp:cNvGraphicFramePr>
+            <a:graphic xmlns:a="http://schemas.openxmlformats.org/drawingml/2006/main">
+              <a:graphicData uri="http://schemas.openxmlformats.org/drawingml/2006/picture">
+                <pic:pic xmlns:pic="http://schemas.openxmlformats.org/drawingml/2006/picture">
+                  <pic:nvPicPr>
+                    <pic:cNvPr id="0" name="Picture 4"/>
+                    <pic:cNvPicPr>
+                      <a:picLocks noChangeAspect="1" noChangeArrowheads="1"/>
+                    </pic:cNvPicPr>
+                  </pic:nvPicPr>
+                  <pic:blipFill>
+                    <a:blip r:embed="rId15" cstate="print">
+                      <a:extLst>
+                        <a:ext uri="{28A0092B-C50C-407E-A947-70E740481C1C}">
+                          <a14:useLocalDpi xmlns:a14="http://schemas.microsoft.com/office/drawing/2010/main" val="0"/>
+                        </a:ext>
+                      </a:extLst>
+                    </a:blip>
+                    <a:srcRect/>
+                    <a:stretch>
+                      <a:fillRect/>
+                    </a:stretch>
+                  </pic:blipFill>
+                  <pic:spPr bwMode="auto">
+                    <a:xfrm>
+                      <a:off x="0" y="0"/>
+                      <a:ext cx="3104515" cy="1747520"/>
+                    </a:xfrm>
+                    <a:prstGeom prst="rect">
+                      <a:avLst/>
+                    </a:prstGeom>
+                    <a:noFill/>
+                    <a:ln w="19050">
+                      <a:solidFill>
+                        <a:schemeClr val="tx1"/>
+                      </a:solidFill>
+                    </a:ln>
+                  </pic:spPr>
+                </pic:pic>
+              </a:graphicData>
+            </a:graphic>
+            <wp14:sizeRelH relativeFrom="margin">
+              <wp14:pctWidth>0</wp14:pctWidth>
+            </wp14:sizeRelH>
+            <wp14:sizeRelV relativeFrom="margin">
+              <wp14:pctHeight>0</wp14:pctHeight>
+            </wp14:sizeRelV>
+          </wp:anchor>
+        </w:drawing>
+      </w:r>
+      <w:r>
+        <w:rPr>
+          <w:rFonts w:ascii="Arial" w:hAnsi="Arial" w:cs="Arial"/>
+          <w:sz w:val="18"/>
+          <w:szCs w:val="18"/>
+        </w:rPr>
+        <w:t xml:space="preserve">Fig </w:t>
+      </w:r>
+      <w:r>
+        <w:rPr>
+          <w:rFonts w:ascii="Arial" w:hAnsi="Arial" w:cs="Arial"/>
+          <w:sz w:val="18"/>
+          <w:szCs w:val="18"/>
+        </w:rPr>
+        <w:t>9</w:t>
+      </w:r>
+      <w:r>
+        <w:rPr>
+          <w:rFonts w:ascii="Arial" w:hAnsi="Arial" w:cs="Arial"/>
+          <w:sz w:val="18"/>
+          <w:szCs w:val="18"/>
+        </w:rPr>
+        <w:t xml:space="preserve">: </w:t>
+      </w:r>
+      <w:r>
+        <w:rPr>
+          <w:rFonts w:ascii="Arial" w:hAnsi="Arial" w:cs="Arial"/>
+          <w:sz w:val="18"/>
+          <w:szCs w:val="18"/>
+        </w:rPr>
+        <w:t>Changed Background to 1280x720p</w:t>
+      </w:r>
+      <w:r>
+        <w:rPr>
+          <w:rFonts w:cstheme="minorHAnsi"/>
+          <w:noProof/>
+        </w:rPr>
+        <w:t xml:space="preserve"> using a different COTS image</w:t>
+      </w:r>
+    </w:p>
+    <w:p>
+      <w:pPr>
+        <w:rPr>
+          <w:rFonts w:cstheme="minorHAnsi"/>
+          <w:noProof/>
+        </w:rPr>
+      </w:pPr>
+    </w:p>
+    <w:p>
+      <w:pPr>
+        <w:rPr>
+          <w:rFonts w:cstheme="minorHAnsi"/>
+          <w:noProof/>
+        </w:rPr>
+      </w:pPr>
+    </w:p>
+    <w:p>
+      <w:pPr>
+        <w:rPr>
+          <w:rFonts w:cstheme="minorHAnsi"/>
+          <w:noProof/>
+        </w:rPr>
+      </w:pPr>
+    </w:p>
+    <w:p>
+      <w:pPr>
+        <w:rPr>
+          <w:rFonts w:cstheme="minorHAnsi"/>
+          <w:noProof/>
+        </w:rPr>
+      </w:pPr>
+    </w:p>
+    <w:p>
+      <w:pPr>
+        <w:rPr>
+          <w:rFonts w:cstheme="minorHAnsi"/>
+          <w:noProof/>
+        </w:rPr>
+      </w:pPr>
+    </w:p>
+    <w:p>
+      <w:pPr>
+        <w:rPr>
+          <w:rFonts w:cstheme="minorHAnsi"/>
+          <w:noProof/>
+        </w:rPr>
+      </w:pPr>
+    </w:p>
+    <w:p>
+      <w:pPr>
+        <w:rPr>
+          <w:rFonts w:cstheme="minorHAnsi"/>
+        </w:rPr>
+      </w:pPr>
+      <w:r>
+        <w:rPr>
+          <w:rFonts w:ascii="Arial" w:hAnsi="Arial" w:cs="Arial"/>
+          <w:sz w:val="18"/>
+          <w:szCs w:val="18"/>
+        </w:rPr>
+        <w:t xml:space="preserve">Fig </w:t>
+      </w:r>
+      <w:r>
+        <w:rPr>
+          <w:rFonts w:ascii="Arial" w:hAnsi="Arial" w:cs="Arial"/>
+          <w:sz w:val="18"/>
+          <w:szCs w:val="18"/>
+        </w:rPr>
+        <w:t>9</w:t>
+      </w:r>
+      <w:r>
+        <w:rPr>
+          <w:rFonts w:ascii="Arial" w:hAnsi="Arial" w:cs="Arial"/>
+          <w:sz w:val="18"/>
+          <w:szCs w:val="18"/>
+        </w:rPr>
+        <w:t xml:space="preserve">: </w:t>
+      </w:r>
+      <w:r>
+        <w:rPr>
+          <w:rFonts w:ascii="Arial" w:hAnsi="Arial" w:cs="Arial"/>
+          <w:sz w:val="18"/>
+          <w:szCs w:val="18"/>
+        </w:rPr>
+        <w:t>Changed Background to 1280x720p</w:t>
+      </w:r>
+      <w:r>
+        <w:rPr>
+          <w:rFonts w:cstheme="minorHAnsi"/>
+          <w:noProof/>
+        </w:rPr>
+        <w:t xml:space="preserve"> using a different COTS image</w:t>
+      </w:r>
+    </w:p>
+    <w:p>
+      <w:pPr>
+        <w:rPr>
+          <w:rFonts w:cstheme="minorHAnsi"/>
+        </w:rPr>
+      </w:pPr>
     </w:p>
     <w:sectPr>
       <w:pgSz w:w="11906" w:h="16838"/>
@@ -1349,6 +2307,7 @@
   <w:style w:type="paragraph" w:default="1" w:styleId="Normal">
     <w:name w:val="Normal"/>
     <w:qFormat/>
+    <w:rsid w:val="00806895"/>
   </w:style>
   <w:style w:type="paragraph" w:styleId="Heading1">
     <w:name w:val="heading 1"/>
@@ -1395,6 +2354,7 @@
   <w:style w:type="character" w:default="1" w:styleId="DefaultParagraphFont">
     <w:name w:val="Default Paragraph Font"/>
     <w:uiPriority w:val="1"/>
+    <w:semiHidden/>
     <w:unhideWhenUsed/>
   </w:style>
   <w:style w:type="table" w:default="1" w:styleId="TableNormal">
@@ -1506,6 +2466,25 @@
       <w:rFonts w:asciiTheme="majorHAnsi" w:eastAsiaTheme="majorEastAsia" w:hAnsiTheme="majorHAnsi" w:cstheme="majorBidi"/>
       <w:sz w:val="26"/>
       <w:szCs w:val="26"/>
+    </w:rPr>
+  </w:style>
+  <w:style w:type="paragraph" w:styleId="Caption">
+    <w:name w:val="caption"/>
+    <w:basedOn w:val="Normal"/>
+    <w:next w:val="Normal"/>
+    <w:uiPriority w:val="35"/>
+    <w:unhideWhenUsed/>
+    <w:qFormat/>
+    <w:rsid w:val="00835491"/>
+    <w:pPr>
+      <w:spacing w:after="200" w:line="240" w:lineRule="auto"/>
+    </w:pPr>
+    <w:rPr>
+      <w:i/>
+      <w:iCs/>
+      <w:color w:val="44546A" w:themeColor="text2"/>
+      <w:sz w:val="18"/>
+      <w:szCs w:val="18"/>
     </w:rPr>
   </w:style>
 </w:styles>
@@ -1804,4 +2783,16 @@
     </a:ext>
   </a:extLst>
 </a:theme>
+</file>
+
+<file path=customXml/item1.xml><?xml version="1.0" encoding="utf-8"?>
+<b:Sources xmlns:b="http://schemas.openxmlformats.org/officeDocument/2006/bibliography" xmlns="http://schemas.openxmlformats.org/officeDocument/2006/bibliography" SelectedStyle="\IEEE2006OfficeOnline.xsl" StyleName="IEEE" Version="2006"/>
+</file>
+
+<file path=customXml/itemProps1.xml><?xml version="1.0" encoding="utf-8"?>
+<ds:datastoreItem xmlns:ds="http://schemas.openxmlformats.org/officeDocument/2006/customXml" ds:itemID="{DA94663A-CE0A-4CD4-8C50-6E783E98BD0A}">
+  <ds:schemaRefs>
+    <ds:schemaRef ds:uri="http://schemas.openxmlformats.org/officeDocument/2006/bibliography"/>
+  </ds:schemaRefs>
+</ds:datastoreItem>
 </file>
</xml_diff>

<commit_message>
Added Part 2 Task B - 2 Documentation
</commit_message>
<xml_diff>
--- a/Documentation.docx
+++ b/Documentation.docx
@@ -122,6 +122,7 @@
           <w:id w:val="442195503"/>
           <w:citation/>
         </w:sdtPr>
+        <w:sdtEndPr/>
         <w:sdtContent>
           <w:r>
             <w:fldChar w:fldCharType="begin"/>
@@ -1773,6 +1774,7 @@
       <w:r>
         <w:rPr>
           <w:rFonts w:ascii="Arial" w:hAnsi="Arial" w:cs="Arial"/>
+          <w:noProof/>
           <w:sz w:val="18"/>
           <w:szCs w:val="18"/>
         </w:rPr>
@@ -3222,17 +3224,9 @@
         <w:rPr>
           <w:rFonts w:cstheme="minorHAnsi"/>
         </w:rPr>
-        <w:t xml:space="preserve">the </w:t>
-      </w:r>
-      <w:proofErr w:type="gramStart"/>
-      <w:r>
-        <w:rPr>
-          <w:rFonts w:cstheme="minorHAnsi"/>
-        </w:rPr>
-        <w:t>passed</w:t>
+        <w:t>the passed</w:t>
       </w:r>
       <w:proofErr w:type="spellEnd"/>
-      <w:proofErr w:type="gramEnd"/>
       <w:r>
         <w:rPr>
           <w:rFonts w:cstheme="minorHAnsi"/>
@@ -4235,6 +4229,7 @@
           <w:id w:val="-1582903167"/>
           <w:citation/>
         </w:sdtPr>
+        <w:sdtEndPr/>
         <w:sdtContent>
           <w:r>
             <w:fldChar w:fldCharType="begin"/>
@@ -10144,6 +10139,393 @@
         <w:rPr>
           <w:rFonts w:cstheme="minorHAnsi"/>
         </w:rPr>
+        <w:t>Background Changes Visualisation</w:t>
+      </w:r>
+    </w:p>
+    <w:p>
+      <w:pPr>
+        <w:rPr>
+          <w:rFonts w:cstheme="minorHAnsi"/>
+        </w:rPr>
+      </w:pPr>
+      <w:r>
+        <w:rPr>
+          <w:rFonts w:cstheme="minorHAnsi"/>
+        </w:rPr>
+        <w:t>The complex backgrounds presented in the dataset were not static, an element of Wind was present in instances which altered the configuration of the surrounding leaves and affected the background. Other elements such as different lighting on reflective surfaces could also be discerned as a visual change from either the background or the foreground.</w:t>
+      </w:r>
+    </w:p>
+    <w:p>
+      <w:pPr>
+        <w:rPr>
+          <w:rFonts w:cstheme="minorHAnsi"/>
+        </w:rPr>
+      </w:pPr>
+      <w:r>
+        <w:rPr>
+          <w:rFonts w:cstheme="minorHAnsi"/>
+        </w:rPr>
+        <w:t>A method used to visualise these changes between the same backgrounds is called Background Subtraction. In this method the difference between values of two images is constructed by looking at the individual pixel values. Images are first converted to grayscale to aid in processing, then an initial image is passed which will serve as the focal point on which changes in the background are calculated against. A second image is then passed and a mask is constructed by seeing which regions between both images feature a discrepancy in values, those which do not match will be featured in the binary mask as a white value.</w:t>
+      </w:r>
+    </w:p>
+    <w:p>
+      <w:pPr>
+        <w:rPr>
+          <w:rFonts w:cstheme="minorHAnsi"/>
+        </w:rPr>
+      </w:pPr>
+      <w:r>
+        <w:rPr>
+          <w:rFonts w:cstheme="minorHAnsi"/>
+        </w:rPr>
+        <w:lastRenderedPageBreak/>
+        <w:t>This method has several applications that go beyond visualising changes in background elements, when paired with a continuous video stream and an initial frame of an empty scene with no objects obscuring the background, background subtraction can be used to detect objects in real-time and separate the foreground from the background as well.</w:t>
+      </w:r>
+    </w:p>
+    <w:p>
+      <w:pPr>
+        <w:rPr>
+          <w:rFonts w:cstheme="minorHAnsi"/>
+        </w:rPr>
+      </w:pPr>
+      <w:r>
+        <w:rPr>
+          <w:noProof/>
+        </w:rPr>
+        <w:drawing>
+          <wp:anchor distT="0" distB="0" distL="114300" distR="114300" simplePos="0" relativeHeight="251683840" behindDoc="0" locked="0" layoutInCell="1" allowOverlap="1" wp14:anchorId="7E825B98" wp14:editId="6A00CA21">
+            <wp:simplePos x="0" y="0"/>
+            <wp:positionH relativeFrom="margin">
+              <wp:align>left</wp:align>
+            </wp:positionH>
+            <wp:positionV relativeFrom="paragraph">
+              <wp:posOffset>6985</wp:posOffset>
+            </wp:positionV>
+            <wp:extent cx="2247900" cy="1264285"/>
+            <wp:effectExtent l="0" t="0" r="0" b="0"/>
+            <wp:wrapSquare wrapText="bothSides"/>
+            <wp:docPr id="58" name="Picture 58"/>
+            <wp:cNvGraphicFramePr>
+              <a:graphicFrameLocks xmlns:a="http://schemas.openxmlformats.org/drawingml/2006/main" noChangeAspect="1"/>
+            </wp:cNvGraphicFramePr>
+            <a:graphic xmlns:a="http://schemas.openxmlformats.org/drawingml/2006/main">
+              <a:graphicData uri="http://schemas.openxmlformats.org/drawingml/2006/picture">
+                <pic:pic xmlns:pic="http://schemas.openxmlformats.org/drawingml/2006/picture">
+                  <pic:nvPicPr>
+                    <pic:cNvPr id="0" name="Picture 2"/>
+                    <pic:cNvPicPr>
+                      <a:picLocks noChangeAspect="1" noChangeArrowheads="1"/>
+                    </pic:cNvPicPr>
+                  </pic:nvPicPr>
+                  <pic:blipFill>
+                    <a:blip r:embed="rId89" cstate="print">
+                      <a:extLst>
+                        <a:ext uri="{28A0092B-C50C-407E-A947-70E740481C1C}">
+                          <a14:useLocalDpi xmlns:a14="http://schemas.microsoft.com/office/drawing/2010/main" val="0"/>
+                        </a:ext>
+                      </a:extLst>
+                    </a:blip>
+                    <a:srcRect/>
+                    <a:stretch>
+                      <a:fillRect/>
+                    </a:stretch>
+                  </pic:blipFill>
+                  <pic:spPr bwMode="auto">
+                    <a:xfrm>
+                      <a:off x="0" y="0"/>
+                      <a:ext cx="2247900" cy="1264285"/>
+                    </a:xfrm>
+                    <a:prstGeom prst="rect">
+                      <a:avLst/>
+                    </a:prstGeom>
+                    <a:noFill/>
+                    <a:ln>
+                      <a:noFill/>
+                    </a:ln>
+                  </pic:spPr>
+                </pic:pic>
+              </a:graphicData>
+            </a:graphic>
+            <wp14:sizeRelH relativeFrom="margin">
+              <wp14:pctWidth>0</wp14:pctWidth>
+            </wp14:sizeRelH>
+            <wp14:sizeRelV relativeFrom="margin">
+              <wp14:pctHeight>0</wp14:pctHeight>
+            </wp14:sizeRelV>
+          </wp:anchor>
+        </w:drawing>
+      </w:r>
+      <w:r>
+        <w:rPr>
+          <w:noProof/>
+        </w:rPr>
+        <w:drawing>
+          <wp:anchor distT="0" distB="0" distL="114300" distR="114300" simplePos="0" relativeHeight="251682816" behindDoc="0" locked="0" layoutInCell="1" allowOverlap="1" wp14:anchorId="3B575431" wp14:editId="2045AD7A">
+            <wp:simplePos x="0" y="0"/>
+            <wp:positionH relativeFrom="margin">
+              <wp:align>right</wp:align>
+            </wp:positionH>
+            <wp:positionV relativeFrom="paragraph">
+              <wp:posOffset>6985</wp:posOffset>
+            </wp:positionV>
+            <wp:extent cx="2295525" cy="1290320"/>
+            <wp:effectExtent l="0" t="0" r="9525" b="5080"/>
+            <wp:wrapSquare wrapText="bothSides"/>
+            <wp:docPr id="57" name="Picture 57"/>
+            <wp:cNvGraphicFramePr>
+              <a:graphicFrameLocks xmlns:a="http://schemas.openxmlformats.org/drawingml/2006/main" noChangeAspect="1"/>
+            </wp:cNvGraphicFramePr>
+            <a:graphic xmlns:a="http://schemas.openxmlformats.org/drawingml/2006/main">
+              <a:graphicData uri="http://schemas.openxmlformats.org/drawingml/2006/picture">
+                <pic:pic xmlns:pic="http://schemas.openxmlformats.org/drawingml/2006/picture">
+                  <pic:nvPicPr>
+                    <pic:cNvPr id="0" name="Picture 1"/>
+                    <pic:cNvPicPr>
+                      <a:picLocks noChangeAspect="1" noChangeArrowheads="1"/>
+                    </pic:cNvPicPr>
+                  </pic:nvPicPr>
+                  <pic:blipFill>
+                    <a:blip r:embed="rId90" cstate="print">
+                      <a:extLst>
+                        <a:ext uri="{28A0092B-C50C-407E-A947-70E740481C1C}">
+                          <a14:useLocalDpi xmlns:a14="http://schemas.microsoft.com/office/drawing/2010/main" val="0"/>
+                        </a:ext>
+                      </a:extLst>
+                    </a:blip>
+                    <a:srcRect/>
+                    <a:stretch>
+                      <a:fillRect/>
+                    </a:stretch>
+                  </pic:blipFill>
+                  <pic:spPr bwMode="auto">
+                    <a:xfrm>
+                      <a:off x="0" y="0"/>
+                      <a:ext cx="2295525" cy="1290320"/>
+                    </a:xfrm>
+                    <a:prstGeom prst="rect">
+                      <a:avLst/>
+                    </a:prstGeom>
+                    <a:noFill/>
+                    <a:ln>
+                      <a:noFill/>
+                    </a:ln>
+                  </pic:spPr>
+                </pic:pic>
+              </a:graphicData>
+            </a:graphic>
+            <wp14:sizeRelH relativeFrom="margin">
+              <wp14:pctWidth>0</wp14:pctWidth>
+            </wp14:sizeRelH>
+            <wp14:sizeRelV relativeFrom="margin">
+              <wp14:pctHeight>0</wp14:pctHeight>
+            </wp14:sizeRelV>
+          </wp:anchor>
+        </w:drawing>
+      </w:r>
+      <w:r>
+        <w:rPr>
+          <w:rFonts w:cstheme="minorHAnsi"/>
+        </w:rPr>
+        <w:t xml:space="preserve"> </w:t>
+      </w:r>
+    </w:p>
+    <w:p>
+      <w:pPr>
+        <w:rPr>
+          <w:rFonts w:cstheme="minorHAnsi"/>
+        </w:rPr>
+      </w:pPr>
+    </w:p>
+    <w:p>
+      <w:pPr>
+        <w:rPr>
+          <w:rFonts w:cstheme="minorHAnsi"/>
+        </w:rPr>
+      </w:pPr>
+    </w:p>
+    <w:p>
+      <w:pPr>
+        <w:rPr>
+          <w:rFonts w:cstheme="minorHAnsi"/>
+        </w:rPr>
+      </w:pPr>
+    </w:p>
+    <w:p>
+      <w:pPr>
+        <w:rPr>
+          <w:rFonts w:cstheme="minorHAnsi"/>
+        </w:rPr>
+      </w:pPr>
+    </w:p>
+    <w:p>
+      <w:pPr>
+        <w:rPr>
+          <w:rFonts w:cstheme="minorHAnsi"/>
+        </w:rPr>
+      </w:pPr>
+      <w:r>
+        <w:rPr>
+          <w:noProof/>
+        </w:rPr>
+        <w:drawing>
+          <wp:anchor distT="0" distB="0" distL="114300" distR="114300" simplePos="0" relativeHeight="251684864" behindDoc="0" locked="0" layoutInCell="1" allowOverlap="1" wp14:anchorId="2C1CD459" wp14:editId="690B288E">
+            <wp:simplePos x="0" y="0"/>
+            <wp:positionH relativeFrom="margin">
+              <wp:posOffset>666750</wp:posOffset>
+            </wp:positionH>
+            <wp:positionV relativeFrom="paragraph">
+              <wp:posOffset>131445</wp:posOffset>
+            </wp:positionV>
+            <wp:extent cx="4543425" cy="2554605"/>
+            <wp:effectExtent l="0" t="0" r="9525" b="0"/>
+            <wp:wrapSquare wrapText="bothSides"/>
+            <wp:docPr id="60" name="Picture 60"/>
+            <wp:cNvGraphicFramePr>
+              <a:graphicFrameLocks xmlns:a="http://schemas.openxmlformats.org/drawingml/2006/main" noChangeAspect="1"/>
+            </wp:cNvGraphicFramePr>
+            <a:graphic xmlns:a="http://schemas.openxmlformats.org/drawingml/2006/main">
+              <a:graphicData uri="http://schemas.openxmlformats.org/drawingml/2006/picture">
+                <pic:pic xmlns:pic="http://schemas.openxmlformats.org/drawingml/2006/picture">
+                  <pic:nvPicPr>
+                    <pic:cNvPr id="0" name="Picture 10"/>
+                    <pic:cNvPicPr>
+                      <a:picLocks noChangeAspect="1" noChangeArrowheads="1"/>
+                    </pic:cNvPicPr>
+                  </pic:nvPicPr>
+                  <pic:blipFill>
+                    <a:blip r:embed="rId91" cstate="print">
+                      <a:extLst>
+                        <a:ext uri="{28A0092B-C50C-407E-A947-70E740481C1C}">
+                          <a14:useLocalDpi xmlns:a14="http://schemas.microsoft.com/office/drawing/2010/main" val="0"/>
+                        </a:ext>
+                      </a:extLst>
+                    </a:blip>
+                    <a:srcRect/>
+                    <a:stretch>
+                      <a:fillRect/>
+                    </a:stretch>
+                  </pic:blipFill>
+                  <pic:spPr bwMode="auto">
+                    <a:xfrm>
+                      <a:off x="0" y="0"/>
+                      <a:ext cx="4543425" cy="2554605"/>
+                    </a:xfrm>
+                    <a:prstGeom prst="rect">
+                      <a:avLst/>
+                    </a:prstGeom>
+                    <a:noFill/>
+                    <a:ln>
+                      <a:noFill/>
+                    </a:ln>
+                  </pic:spPr>
+                </pic:pic>
+              </a:graphicData>
+            </a:graphic>
+            <wp14:sizeRelH relativeFrom="margin">
+              <wp14:pctWidth>0</wp14:pctWidth>
+            </wp14:sizeRelH>
+            <wp14:sizeRelV relativeFrom="margin">
+              <wp14:pctHeight>0</wp14:pctHeight>
+            </wp14:sizeRelV>
+          </wp:anchor>
+        </w:drawing>
+      </w:r>
+    </w:p>
+    <w:p>
+      <w:pPr>
+        <w:rPr>
+          <w:rFonts w:cstheme="minorHAnsi"/>
+        </w:rPr>
+      </w:pPr>
+    </w:p>
+    <w:p>
+      <w:pPr>
+        <w:rPr>
+          <w:rFonts w:cstheme="minorHAnsi"/>
+        </w:rPr>
+      </w:pPr>
+    </w:p>
+    <w:p>
+      <w:pPr>
+        <w:rPr>
+          <w:rFonts w:cstheme="minorHAnsi"/>
+        </w:rPr>
+      </w:pPr>
+    </w:p>
+    <w:p>
+      <w:pPr>
+        <w:rPr>
+          <w:rFonts w:cstheme="minorHAnsi"/>
+        </w:rPr>
+      </w:pPr>
+    </w:p>
+    <w:p>
+      <w:pPr>
+        <w:rPr>
+          <w:rFonts w:cstheme="minorHAnsi"/>
+        </w:rPr>
+      </w:pPr>
+    </w:p>
+    <w:p>
+      <w:pPr>
+        <w:rPr>
+          <w:rFonts w:cstheme="minorHAnsi"/>
+        </w:rPr>
+      </w:pPr>
+    </w:p>
+    <w:p>
+      <w:pPr>
+        <w:rPr>
+          <w:rFonts w:cstheme="minorHAnsi"/>
+        </w:rPr>
+      </w:pPr>
+    </w:p>
+    <w:p>
+      <w:pPr>
+        <w:rPr>
+          <w:rFonts w:cstheme="minorHAnsi"/>
+        </w:rPr>
+      </w:pPr>
+    </w:p>
+    <w:p>
+      <w:pPr>
+        <w:rPr>
+          <w:rFonts w:cstheme="minorHAnsi"/>
+        </w:rPr>
+      </w:pPr>
+    </w:p>
+    <w:p>
+      <w:pPr>
+        <w:rPr>
+          <w:rFonts w:cstheme="minorHAnsi"/>
+        </w:rPr>
+      </w:pPr>
+    </w:p>
+    <w:p>
+      <w:pPr>
+        <w:jc w:val="both"/>
+      </w:pPr>
+      <w:r>
+        <w:rPr>
+          <w:rFonts w:cstheme="minorHAnsi"/>
+        </w:rPr>
+        <w:t>From the above figures we can see that the biggest change in the background occurred in the leaves on the back, since the dataset informed us that the complex background features an element of wind difference between certain sets of images, the resultant visualisation is as expected. The silhouette of the objects is easily identified as these objects remain static in both images and therefore a clear outline of the changing-background and the objects which remained the same, clearly separating the foreground and the background, can be observed.</w:t>
+      </w:r>
+      <w:r>
+        <w:br w:type="page"/>
+      </w:r>
+    </w:p>
+    <w:p>
+      <w:pPr>
+        <w:rPr>
+          <w:rFonts w:cstheme="minorHAnsi"/>
+        </w:rPr>
+      </w:pPr>
+      <w:r>
+        <w:rPr>
+          <w:rFonts w:cstheme="minorHAnsi"/>
+        </w:rPr>
+        <w:lastRenderedPageBreak/>
         <w:br w:type="page"/>
       </w:r>
     </w:p>

</xml_diff>